<commit_message>
Can't Recall what I did for past few days
</commit_message>
<xml_diff>
--- a/TCS Coding cheat sheet.docx
+++ b/TCS Coding cheat sheet.docx
@@ -1,6 +1,6 @@
 
 <file path=word/document.xml><?xml version="1.0" encoding="utf-8"?>
-<w:document xmlns:wpc="http://schemas.microsoft.com/office/word/2010/wordprocessingCanvas" xmlns:cx="http://schemas.microsoft.com/office/drawing/2014/chartex" xmlns:cx1="http://schemas.microsoft.com/office/drawing/2015/9/8/chartex" xmlns:cx2="http://schemas.microsoft.com/office/drawing/2015/10/21/chartex" xmlns:cx3="http://schemas.microsoft.com/office/drawing/2016/5/9/chartex" xmlns:cx4="http://schemas.microsoft.com/office/drawing/2016/5/10/chartex" xmlns:cx5="http://schemas.microsoft.com/office/drawing/2016/5/11/chartex" xmlns:cx6="http://schemas.microsoft.com/office/drawing/2016/5/12/chartex" xmlns:cx7="http://schemas.microsoft.com/office/drawing/2016/5/13/chartex" xmlns:cx8="http://schemas.microsoft.com/office/drawing/2016/5/14/chartex" xmlns:mc="http://schemas.openxmlformats.org/markup-compatibility/2006" xmlns:aink="http://schemas.microsoft.com/office/drawing/2016/ink" xmlns:am3d="http://schemas.microsoft.com/office/drawing/2017/model3d" xmlns:o="urn:schemas-microsoft-com:office:office" xmlns:oel="http://schemas.microsoft.com/office/2019/extlst" xmlns:r="http://schemas.openxmlformats.org/officeDocument/2006/relationships" xmlns:m="http://schemas.openxmlformats.org/officeDocument/2006/math" xmlns:v="urn:schemas-microsoft-com:vml" xmlns:wp14="http://schemas.microsoft.com/office/word/2010/wordprocessingDrawing" xmlns:wp="http://schemas.openxmlformats.org/drawingml/2006/wordprocessingDrawing" xmlns:w10="urn:schemas-microsoft-com:office:word" xmlns:w="http://schemas.openxmlformats.org/wordprocessingml/2006/main" xmlns:w14="http://schemas.microsoft.com/office/word/2010/wordml" xmlns:w15="http://schemas.microsoft.com/office/word/2012/wordml" xmlns:w16cex="http://schemas.microsoft.com/office/word/2018/wordml/cex" xmlns:w16cid="http://schemas.microsoft.com/office/word/2016/wordml/cid" xmlns:w16="http://schemas.microsoft.com/office/word/2018/wordml" xmlns:w16du="http://schemas.microsoft.com/office/word/2023/wordml/word16du" xmlns:w16sdtdh="http://schemas.microsoft.com/office/word/2020/wordml/sdtdatahash" xmlns:w16se="http://schemas.microsoft.com/office/word/2015/wordml/symex" xmlns:wpg="http://schemas.microsoft.com/office/word/2010/wordprocessingGroup" xmlns:wpi="http://schemas.microsoft.com/office/word/2010/wordprocessingInk" xmlns:wne="http://schemas.microsoft.com/office/word/2006/wordml" xmlns:wps="http://schemas.microsoft.com/office/word/2010/wordprocessingShape" mc:Ignorable="w14 w15 w16se w16cid w16 w16cex w16sdtdh w16du wp14">
+<w:document xmlns:wpc="http://schemas.microsoft.com/office/word/2010/wordprocessingCanvas" xmlns:mc="http://schemas.openxmlformats.org/markup-compatibility/2006" xmlns:o="urn:schemas-microsoft-com:office:office" xmlns:r="http://schemas.openxmlformats.org/officeDocument/2006/relationships" xmlns:m="http://schemas.openxmlformats.org/officeDocument/2006/math" xmlns:v="urn:schemas-microsoft-com:vml" xmlns:wp14="http://schemas.microsoft.com/office/word/2010/wordprocessingDrawing" xmlns:wp="http://schemas.openxmlformats.org/drawingml/2006/wordprocessingDrawing" xmlns:w10="urn:schemas-microsoft-com:office:word" xmlns:w="http://schemas.openxmlformats.org/wordprocessingml/2006/main" xmlns:w14="http://schemas.microsoft.com/office/word/2010/wordml" xmlns:w15="http://schemas.microsoft.com/office/word/2012/wordml" xmlns:wpg="http://schemas.microsoft.com/office/word/2010/wordprocessingGroup" xmlns:wpi="http://schemas.microsoft.com/office/word/2010/wordprocessingInk" xmlns:wne="http://schemas.microsoft.com/office/word/2006/wordml" xmlns:wps="http://schemas.microsoft.com/office/word/2010/wordprocessingShape" mc:Ignorable="w14 w15 wp14">
   <w:body>
     <w:p>
       <w:pPr>
@@ -16,6 +16,7 @@
       <w:r>
         <w:rPr>
           <w:noProof/>
+          <w:lang w:val="en-US"/>
         </w:rPr>
         <w:drawing>
           <wp:inline distT="0" distB="0" distL="0" distR="0" wp14:anchorId="0E109496" wp14:editId="1C211C9F">
@@ -3473,23 +3474,7 @@
           <w:sz w:val="24"/>
           <w:szCs w:val="24"/>
         </w:rPr>
-        <w:t xml:space="preserve"> </w:t>
-      </w:r>
-      <w:proofErr w:type="gramStart"/>
-      <w:r>
-        <w:rPr>
-          <w:sz w:val="24"/>
-          <w:szCs w:val="24"/>
-        </w:rPr>
-        <w:t>Output :</w:t>
-      </w:r>
-      <w:proofErr w:type="gramEnd"/>
-      <w:r>
-        <w:rPr>
-          <w:sz w:val="24"/>
-          <w:szCs w:val="24"/>
-        </w:rPr>
-        <w:t xml:space="preserve"> 0 → number of * and # are equal</w:t>
+        <w:t xml:space="preserve"> Output : 0 → number of * and # are equal</w:t>
       </w:r>
     </w:p>
     <w:p>
@@ -3521,79 +3506,22 @@
           <w:sz w:val="24"/>
           <w:szCs w:val="24"/>
         </w:rPr>
-        <w:t xml:space="preserve"> Given an integer array </w:t>
-      </w:r>
-      <w:proofErr w:type="spellStart"/>
-      <w:r>
-        <w:rPr>
-          <w:sz w:val="24"/>
-          <w:szCs w:val="24"/>
-        </w:rPr>
-        <w:t>Arr</w:t>
-      </w:r>
-      <w:proofErr w:type="spellEnd"/>
-      <w:r>
-        <w:rPr>
-          <w:sz w:val="24"/>
-          <w:szCs w:val="24"/>
-        </w:rPr>
-        <w:t xml:space="preserve"> of size N the task is to find the count of elements whose value is greater than all of its prior elements.</w:t>
-      </w:r>
-    </w:p>
-    <w:p>
-      <w:pPr>
-        <w:rPr>
-          <w:sz w:val="24"/>
-          <w:szCs w:val="24"/>
-        </w:rPr>
-      </w:pPr>
-      <w:r>
-        <w:rPr>
-          <w:sz w:val="24"/>
-          <w:szCs w:val="24"/>
-        </w:rPr>
-        <w:t xml:space="preserve"> </w:t>
-      </w:r>
-      <w:proofErr w:type="gramStart"/>
-      <w:r>
-        <w:rPr>
-          <w:sz w:val="24"/>
-          <w:szCs w:val="24"/>
-        </w:rPr>
-        <w:t>Note :</w:t>
-      </w:r>
-      <w:proofErr w:type="gramEnd"/>
-      <w:r>
-        <w:rPr>
-          <w:sz w:val="24"/>
-          <w:szCs w:val="24"/>
-        </w:rPr>
-        <w:t xml:space="preserve"> 1st element of the array should be considered in the count of the result. For example, </w:t>
-      </w:r>
-      <w:proofErr w:type="spellStart"/>
-      <w:proofErr w:type="gramStart"/>
-      <w:r>
-        <w:rPr>
-          <w:sz w:val="24"/>
-          <w:szCs w:val="24"/>
-        </w:rPr>
-        <w:t>Arr</w:t>
-      </w:r>
-      <w:proofErr w:type="spellEnd"/>
-      <w:r>
-        <w:rPr>
-          <w:sz w:val="24"/>
-          <w:szCs w:val="24"/>
-        </w:rPr>
-        <w:t>[</w:t>
-      </w:r>
-      <w:proofErr w:type="gramEnd"/>
-      <w:r>
-        <w:rPr>
-          <w:sz w:val="24"/>
-          <w:szCs w:val="24"/>
-        </w:rPr>
-        <w:t>]={7,4,8,2,9} As 7 is the first element, it will consider in the result. 8 and 9 are also the elements that are greater than all of its previous elements. Since total of 3 elements is present in the array that meets the condition.</w:t>
+        <w:t xml:space="preserve"> Given an integer array Arr of size N the task is to find the count of elements whose value is greater than all of its prior elements.</w:t>
+      </w:r>
+    </w:p>
+    <w:p>
+      <w:pPr>
+        <w:rPr>
+          <w:sz w:val="24"/>
+          <w:szCs w:val="24"/>
+        </w:rPr>
+      </w:pPr>
+      <w:r>
+        <w:rPr>
+          <w:sz w:val="24"/>
+          <w:szCs w:val="24"/>
+        </w:rPr>
+        <w:t xml:space="preserve"> Note : 1st element of the array should be considered in the count of the result. For example, Arr[]={7,4,8,2,9} As 7 is the first element, it will consider in the result. 8 and 9 are also the elements that are greater than all of its previous elements. Since total of 3 elements is present in the array that meets the condition.</w:t>
       </w:r>
     </w:p>
     <w:p>
@@ -3638,240 +3566,97 @@
           <w:sz w:val="24"/>
           <w:szCs w:val="24"/>
         </w:rPr>
-        <w:t xml:space="preserve">Input 5 -&gt; Value of N, represents size of </w:t>
-      </w:r>
-      <w:proofErr w:type="spellStart"/>
-      <w:r>
-        <w:rPr>
-          <w:sz w:val="24"/>
-          <w:szCs w:val="24"/>
-        </w:rPr>
-        <w:t>Arr</w:t>
-      </w:r>
-      <w:proofErr w:type="spellEnd"/>
-    </w:p>
-    <w:p>
-      <w:pPr>
-        <w:rPr>
-          <w:sz w:val="24"/>
-          <w:szCs w:val="24"/>
-        </w:rPr>
-      </w:pPr>
-      <w:r>
-        <w:rPr>
-          <w:sz w:val="24"/>
-          <w:szCs w:val="24"/>
-        </w:rPr>
-        <w:t xml:space="preserve"> 7-&gt; Value of </w:t>
-      </w:r>
-      <w:proofErr w:type="spellStart"/>
-      <w:proofErr w:type="gramStart"/>
-      <w:r>
-        <w:rPr>
-          <w:sz w:val="24"/>
-          <w:szCs w:val="24"/>
-        </w:rPr>
-        <w:t>Arr</w:t>
-      </w:r>
-      <w:proofErr w:type="spellEnd"/>
-      <w:r>
-        <w:rPr>
-          <w:sz w:val="24"/>
-          <w:szCs w:val="24"/>
-        </w:rPr>
-        <w:t>[</w:t>
-      </w:r>
-      <w:proofErr w:type="gramEnd"/>
-      <w:r>
-        <w:rPr>
-          <w:sz w:val="24"/>
-          <w:szCs w:val="24"/>
-        </w:rPr>
-        <w:t xml:space="preserve">0] </w:t>
-      </w:r>
-    </w:p>
-    <w:p>
-      <w:pPr>
-        <w:rPr>
-          <w:sz w:val="24"/>
-          <w:szCs w:val="24"/>
-        </w:rPr>
-      </w:pPr>
-      <w:r>
-        <w:rPr>
-          <w:sz w:val="24"/>
-          <w:szCs w:val="24"/>
-        </w:rPr>
-        <w:t xml:space="preserve">4 -&gt; Value of </w:t>
-      </w:r>
-      <w:proofErr w:type="spellStart"/>
-      <w:proofErr w:type="gramStart"/>
-      <w:r>
-        <w:rPr>
-          <w:sz w:val="24"/>
-          <w:szCs w:val="24"/>
-        </w:rPr>
-        <w:t>Arr</w:t>
-      </w:r>
-      <w:proofErr w:type="spellEnd"/>
-      <w:r>
-        <w:rPr>
-          <w:sz w:val="24"/>
-          <w:szCs w:val="24"/>
-        </w:rPr>
-        <w:t>[</w:t>
-      </w:r>
-      <w:proofErr w:type="gramEnd"/>
-      <w:r>
-        <w:rPr>
-          <w:sz w:val="24"/>
-          <w:szCs w:val="24"/>
-        </w:rPr>
-        <w:t>1]</w:t>
-      </w:r>
-    </w:p>
-    <w:p>
-      <w:pPr>
-        <w:rPr>
-          <w:sz w:val="24"/>
-          <w:szCs w:val="24"/>
-        </w:rPr>
-      </w:pPr>
-      <w:r>
-        <w:rPr>
-          <w:sz w:val="24"/>
-          <w:szCs w:val="24"/>
-        </w:rPr>
-        <w:t xml:space="preserve"> 8-&gt; Value of </w:t>
-      </w:r>
-      <w:proofErr w:type="spellStart"/>
-      <w:proofErr w:type="gramStart"/>
-      <w:r>
-        <w:rPr>
-          <w:sz w:val="24"/>
-          <w:szCs w:val="24"/>
-        </w:rPr>
-        <w:t>Arr</w:t>
-      </w:r>
-      <w:proofErr w:type="spellEnd"/>
-      <w:r>
-        <w:rPr>
-          <w:sz w:val="24"/>
-          <w:szCs w:val="24"/>
-        </w:rPr>
-        <w:t>[</w:t>
-      </w:r>
-      <w:proofErr w:type="gramEnd"/>
-      <w:r>
-        <w:rPr>
-          <w:sz w:val="24"/>
-          <w:szCs w:val="24"/>
-        </w:rPr>
-        <w:t xml:space="preserve">2] </w:t>
-      </w:r>
-    </w:p>
-    <w:p>
-      <w:pPr>
-        <w:rPr>
-          <w:sz w:val="24"/>
-          <w:szCs w:val="24"/>
-        </w:rPr>
-      </w:pPr>
-      <w:r>
-        <w:rPr>
-          <w:sz w:val="24"/>
-          <w:szCs w:val="24"/>
-        </w:rPr>
-        <w:t xml:space="preserve">2-&gt; Value of </w:t>
-      </w:r>
-      <w:proofErr w:type="spellStart"/>
-      <w:proofErr w:type="gramStart"/>
-      <w:r>
-        <w:rPr>
-          <w:sz w:val="24"/>
-          <w:szCs w:val="24"/>
-        </w:rPr>
-        <w:t>Arr</w:t>
-      </w:r>
-      <w:proofErr w:type="spellEnd"/>
-      <w:r>
-        <w:rPr>
-          <w:sz w:val="24"/>
-          <w:szCs w:val="24"/>
-        </w:rPr>
-        <w:t>[</w:t>
-      </w:r>
-      <w:proofErr w:type="gramEnd"/>
-      <w:r>
-        <w:rPr>
-          <w:sz w:val="24"/>
-          <w:szCs w:val="24"/>
-        </w:rPr>
-        <w:t>3]</w:t>
-      </w:r>
-    </w:p>
-    <w:p>
-      <w:pPr>
-        <w:rPr>
-          <w:sz w:val="24"/>
-          <w:szCs w:val="24"/>
-        </w:rPr>
-      </w:pPr>
-      <w:r>
-        <w:rPr>
-          <w:sz w:val="24"/>
-          <w:szCs w:val="24"/>
-        </w:rPr>
-        <w:t xml:space="preserve"> 9-&gt; Value of </w:t>
-      </w:r>
-      <w:proofErr w:type="spellStart"/>
-      <w:proofErr w:type="gramStart"/>
-      <w:r>
-        <w:rPr>
-          <w:sz w:val="24"/>
-          <w:szCs w:val="24"/>
-        </w:rPr>
-        <w:t>Arr</w:t>
-      </w:r>
-      <w:proofErr w:type="spellEnd"/>
-      <w:r>
-        <w:rPr>
-          <w:sz w:val="24"/>
-          <w:szCs w:val="24"/>
-        </w:rPr>
-        <w:t>[</w:t>
-      </w:r>
-      <w:proofErr w:type="gramEnd"/>
-      <w:r>
-        <w:rPr>
-          <w:sz w:val="24"/>
-          <w:szCs w:val="24"/>
-        </w:rPr>
-        <w:t xml:space="preserve">4] </w:t>
-      </w:r>
-    </w:p>
-    <w:p>
-      <w:pPr>
-        <w:rPr>
-          <w:sz w:val="24"/>
-          <w:szCs w:val="24"/>
-        </w:rPr>
-      </w:pPr>
-      <w:proofErr w:type="gramStart"/>
-      <w:r>
-        <w:rPr>
-          <w:sz w:val="24"/>
-          <w:szCs w:val="24"/>
-        </w:rPr>
-        <w:t>Output :</w:t>
-      </w:r>
-      <w:proofErr w:type="gramEnd"/>
-      <w:r>
-        <w:rPr>
-          <w:sz w:val="24"/>
-          <w:szCs w:val="24"/>
-        </w:rPr>
-        <w:t xml:space="preserve"> 3</w:t>
+        <w:t>Input 5 -&gt; Value of N, represents size of Arr</w:t>
+      </w:r>
+    </w:p>
+    <w:p>
+      <w:pPr>
+        <w:rPr>
+          <w:sz w:val="24"/>
+          <w:szCs w:val="24"/>
+        </w:rPr>
+      </w:pPr>
+      <w:r>
+        <w:rPr>
+          <w:sz w:val="24"/>
+          <w:szCs w:val="24"/>
+        </w:rPr>
+        <w:t xml:space="preserve"> 7-&gt; Value of Arr[0] </w:t>
+      </w:r>
+    </w:p>
+    <w:p>
+      <w:pPr>
+        <w:rPr>
+          <w:sz w:val="24"/>
+          <w:szCs w:val="24"/>
+        </w:rPr>
+      </w:pPr>
+      <w:r>
+        <w:rPr>
+          <w:sz w:val="24"/>
+          <w:szCs w:val="24"/>
+        </w:rPr>
+        <w:t>4 -&gt; Value of Arr[1]</w:t>
+      </w:r>
+    </w:p>
+    <w:p>
+      <w:pPr>
+        <w:rPr>
+          <w:sz w:val="24"/>
+          <w:szCs w:val="24"/>
+        </w:rPr>
+      </w:pPr>
+      <w:r>
+        <w:rPr>
+          <w:sz w:val="24"/>
+          <w:szCs w:val="24"/>
+        </w:rPr>
+        <w:t xml:space="preserve"> 8-&gt; Value of Arr[2] </w:t>
+      </w:r>
+    </w:p>
+    <w:p>
+      <w:pPr>
+        <w:rPr>
+          <w:sz w:val="24"/>
+          <w:szCs w:val="24"/>
+        </w:rPr>
+      </w:pPr>
+      <w:r>
+        <w:rPr>
+          <w:sz w:val="24"/>
+          <w:szCs w:val="24"/>
+        </w:rPr>
+        <w:t>2-&gt; Value of Arr[3]</w:t>
+      </w:r>
+    </w:p>
+    <w:p>
+      <w:pPr>
+        <w:rPr>
+          <w:sz w:val="24"/>
+          <w:szCs w:val="24"/>
+        </w:rPr>
+      </w:pPr>
+      <w:r>
+        <w:rPr>
+          <w:sz w:val="24"/>
+          <w:szCs w:val="24"/>
+        </w:rPr>
+        <w:t xml:space="preserve"> 9-&gt; Value of Arr[4] </w:t>
+      </w:r>
+    </w:p>
+    <w:p>
+      <w:pPr>
+        <w:rPr>
+          <w:sz w:val="24"/>
+          <w:szCs w:val="24"/>
+        </w:rPr>
+      </w:pPr>
+      <w:r>
+        <w:rPr>
+          <w:sz w:val="24"/>
+          <w:szCs w:val="24"/>
+        </w:rPr>
+        <w:t>Output : 3</w:t>
       </w:r>
     </w:p>
     <w:p>
@@ -3904,23 +3689,7 @@
           <w:sz w:val="24"/>
           <w:szCs w:val="24"/>
         </w:rPr>
-        <w:t xml:space="preserve"> At a fun fair, a street vendor is selling different colours of balloons. He sells N number of different colours of balloons (</w:t>
-      </w:r>
-      <w:proofErr w:type="gramStart"/>
-      <w:r>
-        <w:rPr>
-          <w:sz w:val="24"/>
-          <w:szCs w:val="24"/>
-        </w:rPr>
-        <w:t>B[</w:t>
-      </w:r>
-      <w:proofErr w:type="gramEnd"/>
-      <w:r>
-        <w:rPr>
-          <w:sz w:val="24"/>
-          <w:szCs w:val="24"/>
-        </w:rPr>
-        <w:t>]). The task is to find the colour (odd) of the balloon which is present odd number of times in the bunch of balloons.</w:t>
+        <w:t xml:space="preserve"> At a fun fair, a street vendor is selling different colours of balloons. He sells N number of different colours of balloons (B[]). The task is to find the colour (odd) of the balloon which is present odd number of times in the bunch of balloons.</w:t>
       </w:r>
     </w:p>
     <w:p>
@@ -3950,104 +3719,22 @@
           <w:sz w:val="24"/>
           <w:szCs w:val="24"/>
         </w:rPr>
-        <w:t>Example 1: 7 -&gt; Value of N [</w:t>
-      </w:r>
-      <w:proofErr w:type="spellStart"/>
-      <w:proofErr w:type="gramStart"/>
-      <w:r>
-        <w:rPr>
-          <w:sz w:val="24"/>
-          <w:szCs w:val="24"/>
-        </w:rPr>
-        <w:t>r,g</w:t>
-      </w:r>
-      <w:proofErr w:type="gramEnd"/>
-      <w:r>
-        <w:rPr>
-          <w:sz w:val="24"/>
-          <w:szCs w:val="24"/>
-        </w:rPr>
-        <w:t>,b,b,g,y,y</w:t>
-      </w:r>
-      <w:proofErr w:type="spellEnd"/>
-      <w:r>
-        <w:rPr>
-          <w:sz w:val="24"/>
-          <w:szCs w:val="24"/>
-        </w:rPr>
-        <w:t xml:space="preserve">] -&gt; B[] Elements B[0] to B[N-1], where each input element is </w:t>
-      </w:r>
-      <w:proofErr w:type="spellStart"/>
-      <w:r>
-        <w:rPr>
-          <w:sz w:val="24"/>
-          <w:szCs w:val="24"/>
-        </w:rPr>
-        <w:t>sepārated</w:t>
-      </w:r>
-      <w:proofErr w:type="spellEnd"/>
-      <w:r>
-        <w:rPr>
-          <w:sz w:val="24"/>
-          <w:szCs w:val="24"/>
-        </w:rPr>
-        <w:t xml:space="preserve"> by </w:t>
-      </w:r>
-      <w:proofErr w:type="spellStart"/>
-      <w:r>
-        <w:rPr>
-          <w:sz w:val="24"/>
-          <w:szCs w:val="24"/>
-        </w:rPr>
-        <w:t>ṉew</w:t>
-      </w:r>
-      <w:proofErr w:type="spellEnd"/>
-      <w:r>
-        <w:rPr>
-          <w:sz w:val="24"/>
-          <w:szCs w:val="24"/>
-        </w:rPr>
-        <w:t xml:space="preserve"> line. </w:t>
-      </w:r>
-    </w:p>
-    <w:p>
-      <w:pPr>
-        <w:rPr>
-          <w:sz w:val="24"/>
-          <w:szCs w:val="24"/>
-        </w:rPr>
-      </w:pPr>
-      <w:proofErr w:type="gramStart"/>
-      <w:r>
-        <w:rPr>
-          <w:sz w:val="24"/>
-          <w:szCs w:val="24"/>
-        </w:rPr>
-        <w:t>Output :</w:t>
-      </w:r>
-      <w:proofErr w:type="gramEnd"/>
-      <w:r>
-        <w:rPr>
-          <w:sz w:val="24"/>
-          <w:szCs w:val="24"/>
-        </w:rPr>
-        <w:t xml:space="preserve"> r -&gt; [</w:t>
-      </w:r>
-      <w:proofErr w:type="spellStart"/>
-      <w:r>
-        <w:rPr>
-          <w:sz w:val="24"/>
-          <w:szCs w:val="24"/>
-        </w:rPr>
-        <w:t>r,g,b,b,g,y,y</w:t>
-      </w:r>
-      <w:proofErr w:type="spellEnd"/>
-      <w:r>
-        <w:rPr>
-          <w:sz w:val="24"/>
-          <w:szCs w:val="24"/>
-        </w:rPr>
-        <w:t xml:space="preserve">] -&gt; “r” colour balloon is present odd number of times in the bunch. </w:t>
+        <w:t xml:space="preserve">Example 1: 7 -&gt; Value of N [r,g,b,b,g,y,y] -&gt; B[] Elements B[0] to B[N-1], where each input element is sepārated by ṉew line. </w:t>
+      </w:r>
+    </w:p>
+    <w:p>
+      <w:pPr>
+        <w:rPr>
+          <w:sz w:val="24"/>
+          <w:szCs w:val="24"/>
+        </w:rPr>
+      </w:pPr>
+      <w:r>
+        <w:rPr>
+          <w:sz w:val="24"/>
+          <w:szCs w:val="24"/>
+        </w:rPr>
+        <w:t xml:space="preserve">Output : r -&gt; [r,g,b,b,g,y,y] -&gt; “r” colour balloon is present odd number of times in the bunch. </w:t>
       </w:r>
     </w:p>
     <w:p>
@@ -4077,23 +3764,7 @@
           <w:sz w:val="24"/>
           <w:szCs w:val="24"/>
         </w:rPr>
-        <w:t xml:space="preserve">From the input array above: r: 1 balloon g: 2 balloons b: 2 balloons </w:t>
-      </w:r>
-      <w:proofErr w:type="gramStart"/>
-      <w:r>
-        <w:rPr>
-          <w:sz w:val="24"/>
-          <w:szCs w:val="24"/>
-        </w:rPr>
-        <w:t>y :</w:t>
-      </w:r>
-      <w:proofErr w:type="gramEnd"/>
-      <w:r>
-        <w:rPr>
-          <w:sz w:val="24"/>
-          <w:szCs w:val="24"/>
-        </w:rPr>
-        <w:t xml:space="preserve"> 2 balloons Hence , r is only the balloon which is odd in number.</w:t>
+        <w:t>From the input array above: r: 1 balloon g: 2 balloons b: 2 balloons y : 2 balloons Hence , r is only the balloon which is odd in number.</w:t>
       </w:r>
     </w:p>
     <w:p>
@@ -4322,35 +3993,7 @@
         <w:rPr>
           <w:lang w:val="en-US"/>
         </w:rPr>
-        <w:t>entering (E[</w:t>
-      </w:r>
-      <w:proofErr w:type="spellStart"/>
-      <w:r>
-        <w:rPr>
-          <w:lang w:val="en-US"/>
-        </w:rPr>
-        <w:t>i</w:t>
-      </w:r>
-      <w:proofErr w:type="spellEnd"/>
-      <w:r>
-        <w:rPr>
-          <w:lang w:val="en-US"/>
-        </w:rPr>
-        <w:t>]) and leaving (L[</w:t>
-      </w:r>
-      <w:proofErr w:type="spellStart"/>
-      <w:r>
-        <w:rPr>
-          <w:lang w:val="en-US"/>
-        </w:rPr>
-        <w:t>i</w:t>
-      </w:r>
-      <w:proofErr w:type="spellEnd"/>
-      <w:r>
-        <w:rPr>
-          <w:lang w:val="en-US"/>
-        </w:rPr>
-        <w:t>]) the party at every hour is represented as elements of the array. The task is to</w:t>
+        <w:t>entering (E[i]) and leaving (L[i]) the party at every hour is represented as elements of the array. The task is to</w:t>
       </w:r>
     </w:p>
     <w:p>
@@ -4385,14 +4028,12 @@
           <w:lang w:val="en-US"/>
         </w:rPr>
       </w:pPr>
-      <w:proofErr w:type="gramStart"/>
       <w:r>
         <w:rPr>
           <w:lang w:val="en-US"/>
         </w:rPr>
         <w:t>Input :</w:t>
       </w:r>
-      <w:proofErr w:type="gramEnd"/>
     </w:p>
     <w:p>
       <w:pPr>
@@ -4417,64 +4058,34 @@
         <w:rPr>
           <w:lang w:val="en-US"/>
         </w:rPr>
-        <w:t xml:space="preserve">[7,0,5,1,3] -&gt; </w:t>
-      </w:r>
-      <w:proofErr w:type="gramStart"/>
-      <w:r>
-        <w:rPr>
-          <w:lang w:val="en-US"/>
-        </w:rPr>
-        <w:t>E[</w:t>
-      </w:r>
-      <w:proofErr w:type="gramEnd"/>
-      <w:r>
-        <w:rPr>
-          <w:lang w:val="en-US"/>
-        </w:rPr>
-        <w:t>], Element of E[0] to E[N-1], where input each element is separated by new line</w:t>
-      </w:r>
-    </w:p>
-    <w:p>
-      <w:pPr>
-        <w:rPr>
-          <w:lang w:val="en-US"/>
-        </w:rPr>
-      </w:pPr>
-      <w:r>
-        <w:rPr>
-          <w:lang w:val="en-US"/>
-        </w:rPr>
-        <w:t xml:space="preserve">[1,2,1,3,4] -&gt; </w:t>
-      </w:r>
-      <w:proofErr w:type="gramStart"/>
-      <w:r>
-        <w:rPr>
-          <w:lang w:val="en-US"/>
-        </w:rPr>
-        <w:t>L[</w:t>
-      </w:r>
-      <w:proofErr w:type="gramEnd"/>
-      <w:r>
-        <w:rPr>
-          <w:lang w:val="en-US"/>
-        </w:rPr>
-        <w:t>], Element of L[0] to L[N-1], while input each element is separate by new line.</w:t>
-      </w:r>
-    </w:p>
-    <w:p>
-      <w:pPr>
-        <w:rPr>
-          <w:lang w:val="en-US"/>
-        </w:rPr>
-      </w:pPr>
-      <w:proofErr w:type="gramStart"/>
+        <w:t>[7,0,5,1,3] -&gt; E[], Element of E[0] to E[N-1], where input each element is separated by new line</w:t>
+      </w:r>
+    </w:p>
+    <w:p>
+      <w:pPr>
+        <w:rPr>
+          <w:lang w:val="en-US"/>
+        </w:rPr>
+      </w:pPr>
+      <w:r>
+        <w:rPr>
+          <w:lang w:val="en-US"/>
+        </w:rPr>
+        <w:t>[1,2,1,3,4] -&gt; L[], Element of L[0] to L[N-1], while input each element is separate by new line.</w:t>
+      </w:r>
+    </w:p>
+    <w:p>
+      <w:pPr>
+        <w:rPr>
+          <w:lang w:val="en-US"/>
+        </w:rPr>
+      </w:pPr>
       <w:r>
         <w:rPr>
           <w:lang w:val="en-US"/>
         </w:rPr>
         <w:t>Output :</w:t>
       </w:r>
-      <w:proofErr w:type="gramEnd"/>
     </w:p>
     <w:p>
       <w:pPr>
@@ -4744,15 +4355,7 @@
     </w:p>
     <w:p>
       <w:r>
-        <w:t>For Example, if a given plain text contains any digit with values 5 and key =2, then 5 will be replaced by 7, “</w:t>
-      </w:r>
-      <w:proofErr w:type="gramStart"/>
-      <w:r>
-        <w:t>- ”</w:t>
-      </w:r>
-      <w:proofErr w:type="gramEnd"/>
-      <w:r>
-        <w:t>(minus sign) will remain as it is.</w:t>
+        <w:t>For Example, if a given plain text contains any digit with values 5 and key =2, then 5 will be replaced by 7, “- ”(minus sign) will remain as it is.</w:t>
       </w:r>
     </w:p>
     <w:p>
@@ -4811,36 +4414,12 @@
         <w:t>.</w:t>
       </w:r>
       <w:r>
-        <w:t xml:space="preserve"> Sort one array according to another array You are given two arrays </w:t>
-      </w:r>
-      <w:proofErr w:type="gramStart"/>
-      <w:r>
-        <w:t>a[</w:t>
-      </w:r>
-      <w:proofErr w:type="gramEnd"/>
-      <w:r>
-        <w:t xml:space="preserve">] (integer) and b[] (char). The ith value of </w:t>
-      </w:r>
-      <w:proofErr w:type="gramStart"/>
-      <w:r>
-        <w:t>a[</w:t>
-      </w:r>
-      <w:proofErr w:type="gramEnd"/>
-      <w:r>
-        <w:t xml:space="preserve">] corresponds to the ith value of b[]. </w:t>
-      </w:r>
-    </w:p>
-    <w:p>
-      <w:r>
-        <w:t xml:space="preserve">Sort the array </w:t>
-      </w:r>
-      <w:proofErr w:type="gramStart"/>
-      <w:r>
-        <w:t>b[</w:t>
-      </w:r>
-      <w:proofErr w:type="gramEnd"/>
-      <w:r>
-        <w:t>] with respect to a[].</w:t>
+        <w:t xml:space="preserve"> Sort one array according to another array You are given two arrays a[] (integer) and b[] (char). The ith value of a[] corresponds to the ith value of b[]. </w:t>
+      </w:r>
+    </w:p>
+    <w:p>
+      <w:r>
+        <w:t>Sort the array b[] with respect to a[].</w:t>
       </w:r>
     </w:p>
     <w:p>
@@ -4850,15 +4429,7 @@
     </w:p>
     <w:p>
       <w:r>
-        <w:t xml:space="preserve">Example 1: Input: </w:t>
-      </w:r>
-      <w:proofErr w:type="gramStart"/>
-      <w:r>
-        <w:t>a[</w:t>
-      </w:r>
-      <w:proofErr w:type="gramEnd"/>
-      <w:r>
-        <w:t xml:space="preserve">] = {3, 1, 2} b[] = {'G', 'E', 'K'} </w:t>
+        <w:t xml:space="preserve">Example 1: Input: a[] = {3, 1, 2} b[] = {'G', 'E', 'K'} </w:t>
       </w:r>
     </w:p>
     <w:p>
@@ -5089,21 +4660,7 @@
         <w:rPr>
           <w:lang w:val="en-US"/>
         </w:rPr>
-        <w:t xml:space="preserve">j = Number of eatable Peanuts by single </w:t>
-      </w:r>
-      <w:proofErr w:type="gramStart"/>
-      <w:r>
-        <w:rPr>
-          <w:lang w:val="en-US"/>
-        </w:rPr>
-        <w:t>Monkey(</w:t>
-      </w:r>
-      <w:proofErr w:type="gramEnd"/>
-      <w:r>
-        <w:rPr>
-          <w:lang w:val="en-US"/>
-        </w:rPr>
-        <w:t>Monkey that jumped down last may get less than j Peanuts)</w:t>
+        <w:t>j = Number of eatable Peanuts by single Monkey(Monkey that jumped down last may get less than j Peanuts)</w:t>
       </w:r>
     </w:p>
     <w:p>
@@ -5205,23 +4762,7 @@
           <w:i/>
           <w:iCs/>
         </w:rPr>
-        <w:t xml:space="preserve">Kindly follow the order of inputs as </w:t>
-      </w:r>
-      <w:proofErr w:type="gramStart"/>
-      <w:r>
-        <w:rPr>
-          <w:i/>
-          <w:iCs/>
-        </w:rPr>
-        <w:t>n,k</w:t>
-      </w:r>
-      <w:proofErr w:type="gramEnd"/>
-      <w:r>
-        <w:rPr>
-          <w:i/>
-          <w:iCs/>
-        </w:rPr>
-        <w:t>,j,m,p as given</w:t>
+        <w:t>Kindly follow the order of inputs as n,k,j,m,p as given</w:t>
       </w:r>
     </w:p>
     <w:p>
@@ -5305,28 +4846,12 @@
         <w:t>.</w:t>
       </w:r>
       <w:r>
-        <w:t xml:space="preserve"> Airport security officials have confiscated several </w:t>
-      </w:r>
-      <w:proofErr w:type="gramStart"/>
-      <w:r>
-        <w:t>item</w:t>
-      </w:r>
-      <w:proofErr w:type="gramEnd"/>
-      <w:r>
-        <w:t xml:space="preserve"> of the passengers at the security check point. All the items</w:t>
-      </w:r>
-    </w:p>
-    <w:p>
-      <w:r>
-        <w:t xml:space="preserve">have been dumped into a huge box (array). Each item possesses a certain amount of </w:t>
-      </w:r>
-      <w:proofErr w:type="gramStart"/>
-      <w:r>
-        <w:t>risk[</w:t>
-      </w:r>
-      <w:proofErr w:type="gramEnd"/>
-      <w:r>
-        <w:t>0,1,2]. Here, the risk severity of</w:t>
+        <w:t xml:space="preserve"> Airport security officials have confiscated several item of the passengers at the security check point. All the items</w:t>
+      </w:r>
+    </w:p>
+    <w:p>
+      <w:r>
+        <w:t>have been dumped into a huge box (array). Each item possesses a certain amount of risk[0,1,2]. Here, the risk severity of</w:t>
       </w:r>
     </w:p>
     <w:p>
@@ -5356,36 +4881,13 @@
     </w:p>
     <w:p>
       <w:r>
-        <w:t xml:space="preserve">[1,0,2,0,1,0,2]-&gt; Element of </w:t>
-      </w:r>
-      <w:proofErr w:type="spellStart"/>
-      <w:proofErr w:type="gramStart"/>
-      <w:r>
-        <w:t>arr</w:t>
-      </w:r>
-      <w:proofErr w:type="spellEnd"/>
-      <w:r>
-        <w:t>[</w:t>
-      </w:r>
-      <w:proofErr w:type="gramEnd"/>
-      <w:r>
-        <w:t xml:space="preserve">0] to </w:t>
-      </w:r>
-      <w:proofErr w:type="spellStart"/>
-      <w:r>
-        <w:t>arr</w:t>
-      </w:r>
-      <w:proofErr w:type="spellEnd"/>
-      <w:r>
-        <w:t>[N-1], while input each element is separated by new line.</w:t>
-      </w:r>
-    </w:p>
-    <w:p>
-      <w:proofErr w:type="gramStart"/>
+        <w:t>[1,0,2,0,1,0,2]-&gt; Element of arr[0] to arr[N-1], while input each element is separated by new line.</w:t>
+      </w:r>
+    </w:p>
+    <w:p>
       <w:r>
         <w:t>Output :</w:t>
       </w:r>
-      <w:proofErr w:type="gramEnd"/>
     </w:p>
     <w:p>
       <w:r>
@@ -5416,23 +4918,7 @@
         <w:t>.</w:t>
       </w:r>
       <w:r>
-        <w:t xml:space="preserve"> You are given an array </w:t>
-      </w:r>
-      <w:proofErr w:type="gramStart"/>
-      <w:r>
-        <w:t>prices</w:t>
-      </w:r>
-      <w:proofErr w:type="gramEnd"/>
-      <w:r>
-        <w:t xml:space="preserve"> where prices[</w:t>
-      </w:r>
-      <w:proofErr w:type="spellStart"/>
-      <w:r>
-        <w:t>i</w:t>
-      </w:r>
-      <w:proofErr w:type="spellEnd"/>
-      <w:r>
-        <w:t>] is the price of a given stock on the ith</w:t>
+        <w:t xml:space="preserve"> You are given an array prices where prices[i] is the price of a given stock on the ith</w:t>
       </w:r>
     </w:p>
     <w:p>
@@ -5499,15 +4985,7 @@
         <w:t>.</w:t>
       </w:r>
       <w:r>
-        <w:t xml:space="preserve"> Jack is always excited about </w:t>
-      </w:r>
-      <w:proofErr w:type="spellStart"/>
-      <w:r>
-        <w:t>sunday</w:t>
-      </w:r>
-      <w:proofErr w:type="spellEnd"/>
-      <w:r>
-        <w:t>. It is favourite day, when he gets to play all day. And goes to</w:t>
+        <w:t xml:space="preserve"> Jack is always excited about sunday. It is favourite day, when he gets to play all day. And goes to</w:t>
       </w:r>
     </w:p>
     <w:p>
@@ -5516,21 +4994,8 @@
       </w:r>
     </w:p>
     <w:p>
-      <w:proofErr w:type="gramStart"/>
-      <w:r>
-        <w:t>So</w:t>
-      </w:r>
-      <w:proofErr w:type="gramEnd"/>
-      <w:r>
-        <w:t xml:space="preserve"> every time when the months starts he counts the number of </w:t>
-      </w:r>
-      <w:proofErr w:type="spellStart"/>
-      <w:r>
-        <w:t>sundays</w:t>
-      </w:r>
-      <w:proofErr w:type="spellEnd"/>
-      <w:r>
-        <w:t xml:space="preserve"> he will get to enjoy. Considering</w:t>
+      <w:r>
+        <w:t>So every time when the months starts he counts the number of sundays he will get to enjoy. Considering</w:t>
       </w:r>
     </w:p>
     <w:p>
@@ -5554,14 +5019,9 @@
       </w:r>
     </w:p>
     <w:p>
-      <w:proofErr w:type="spellStart"/>
       <w:r>
         <w:lastRenderedPageBreak/>
-        <w:t>mon</w:t>
-      </w:r>
-      <w:proofErr w:type="spellEnd"/>
-      <w:r>
-        <w:t>-&gt; input String denoting the start of the month.</w:t>
+        <w:t>mon-&gt; input String denoting the start of the month.</w:t>
       </w:r>
     </w:p>
     <w:p>
@@ -5570,11 +5030,9 @@
       </w:r>
     </w:p>
     <w:p>
-      <w:proofErr w:type="gramStart"/>
       <w:r>
         <w:t>Output :</w:t>
       </w:r>
-      <w:proofErr w:type="gramEnd"/>
     </w:p>
     <w:p>
       <w:r>
@@ -5667,15 +5125,7 @@
         <w:t>.</w:t>
       </w:r>
       <w:r>
-        <w:t xml:space="preserve"> Problem Description -:  In this 3 Palindrome, </w:t>
-      </w:r>
-      <w:proofErr w:type="gramStart"/>
-      <w:r>
-        <w:t>Given</w:t>
-      </w:r>
-      <w:proofErr w:type="gramEnd"/>
-      <w:r>
-        <w:t xml:space="preserve"> an input string word, split the string into exactly 3 palindromic substrings. Working from left to right, choose the smallest split for the first substring that still allows the remaining word to be split into 2 palindromes.</w:t>
+        <w:t xml:space="preserve"> Problem Description -:  In this 3 Palindrome, Given an input string word, split the string into exactly 3 palindromic substrings. Working from left to right, choose the smallest split for the first substring that still allows the remaining word to be split into 2 palindromes.</w:t>
       </w:r>
     </w:p>
     <w:p>
@@ -5866,36 +5316,12 @@
         <w:t>.</w:t>
       </w:r>
       <w:r>
-        <w:t xml:space="preserve"> Problem Statement – An automobile company manufactures both a </w:t>
-      </w:r>
-      <w:proofErr w:type="gramStart"/>
-      <w:r>
-        <w:t>two wheeler</w:t>
-      </w:r>
-      <w:proofErr w:type="gramEnd"/>
-      <w:r>
-        <w:t xml:space="preserve"> (TW) and a four wheeler (FW). A company manager wants to make the production of both types of </w:t>
-      </w:r>
-      <w:proofErr w:type="gramStart"/>
-      <w:r>
-        <w:t>vehicle</w:t>
-      </w:r>
-      <w:proofErr w:type="gramEnd"/>
-      <w:r>
-        <w:t xml:space="preserve"> according to the given data below:</w:t>
-      </w:r>
-    </w:p>
-    <w:p>
-      <w:r>
-        <w:t>1st data, Total number of vehicle (two-wheeler + four-</w:t>
-      </w:r>
-      <w:proofErr w:type="gramStart"/>
-      <w:r>
-        <w:t>wheeler)=</w:t>
-      </w:r>
-      <w:proofErr w:type="gramEnd"/>
-      <w:r>
-        <w:t>v</w:t>
+        <w:t xml:space="preserve"> Problem Statement – An automobile company manufactures both a two wheeler (TW) and a four wheeler (FW). A company manager wants to make the production of both types of vehicle according to the given data below:</w:t>
+      </w:r>
+    </w:p>
+    <w:p>
+      <w:r>
+        <w:t>1st data, Total number of vehicle (two-wheeler + four-wheeler)=v</w:t>
       </w:r>
     </w:p>
     <w:p>
@@ -5909,27 +5335,18 @@
       </w:r>
     </w:p>
     <w:p>
-      <w:proofErr w:type="gramStart"/>
       <w:r>
         <w:t>Example :</w:t>
       </w:r>
-      <w:proofErr w:type="gramEnd"/>
-    </w:p>
-    <w:p>
-      <w:proofErr w:type="gramStart"/>
+    </w:p>
+    <w:p>
       <w:r>
         <w:t>Input :</w:t>
       </w:r>
-      <w:proofErr w:type="gramEnd"/>
-    </w:p>
-    <w:p>
-      <w:proofErr w:type="gramStart"/>
-      <w:r>
-        <w:t>200  -</w:t>
-      </w:r>
-      <w:proofErr w:type="gramEnd"/>
-      <w:r>
-        <w:t>&gt; Value of V</w:t>
+    </w:p>
+    <w:p>
+      <w:r>
+        <w:t>200  -&gt; Value of V</w:t>
       </w:r>
     </w:p>
     <w:p>
@@ -5938,11 +5355,9 @@
       </w:r>
     </w:p>
     <w:p>
-      <w:proofErr w:type="gramStart"/>
       <w:r>
         <w:t>Output :</w:t>
       </w:r>
-      <w:proofErr w:type="gramEnd"/>
     </w:p>
     <w:p>
       <w:r>
@@ -5961,23 +5376,13 @@
     </w:p>
     <w:p>
       <w:r>
-        <w:t>(70*</w:t>
-      </w:r>
-      <w:proofErr w:type="gramStart"/>
-      <w:r>
-        <w:t>4)+(</w:t>
-      </w:r>
-      <w:proofErr w:type="gramEnd"/>
-      <w:r>
-        <w:t>130*2)= 540 wheels</w:t>
-      </w:r>
-    </w:p>
-    <w:p>
-      <w:proofErr w:type="gramStart"/>
+        <w:t>(70*4)+(130*2)= 540 wheels</w:t>
+      </w:r>
+    </w:p>
+    <w:p>
       <w:r>
         <w:t>Constraints :</w:t>
       </w:r>
-      <w:proofErr w:type="gramEnd"/>
     </w:p>
     <w:p>
       <w:r>
@@ -5996,15 +5401,7 @@
     </w:p>
     <w:p>
       <w:r>
-        <w:t>Print “INVALID INPUT</w:t>
-      </w:r>
-      <w:proofErr w:type="gramStart"/>
-      <w:r>
-        <w:t>” ,</w:t>
-      </w:r>
-      <w:proofErr w:type="gramEnd"/>
-      <w:r>
-        <w:t xml:space="preserve"> if inputs did not meet the constraints.</w:t>
+        <w:t>Print “INVALID INPUT” , if inputs did not meet the constraints.</w:t>
       </w:r>
     </w:p>
     <w:p>
@@ -6021,6 +5418,8 @@
       <w:r>
         <w:t>First Input line – Accept value of V.</w:t>
       </w:r>
+      <w:bookmarkStart w:id="0" w:name="_GoBack"/>
+      <w:bookmarkEnd w:id="0"/>
     </w:p>
     <w:p>
       <w:r>
@@ -6057,43 +5456,10 @@
         <w:t>.</w:t>
       </w:r>
       <w:r>
-        <w:t xml:space="preserve"> A parking lot in a mall has </w:t>
-      </w:r>
-      <w:proofErr w:type="spellStart"/>
-      <w:r>
-        <w:t>RxC</w:t>
-      </w:r>
-      <w:proofErr w:type="spellEnd"/>
-      <w:r>
-        <w:t xml:space="preserve"> number of parking spaces. Each parking space will either </w:t>
-      </w:r>
-      <w:proofErr w:type="gramStart"/>
-      <w:r>
-        <w:t>be  empty</w:t>
-      </w:r>
-      <w:proofErr w:type="gramEnd"/>
-      <w:r>
-        <w:t xml:space="preserve">(0) or full(1). The status (0/1) of a parking space is represented as the element of the matrix. The task is to find index of the </w:t>
-      </w:r>
-      <w:proofErr w:type="spellStart"/>
-      <w:r>
-        <w:t>prpeinzta</w:t>
-      </w:r>
-      <w:proofErr w:type="spellEnd"/>
-      <w:r>
-        <w:t xml:space="preserve"> row(R) in the parking lot that has the most of the parking spaces </w:t>
-      </w:r>
-      <w:proofErr w:type="gramStart"/>
-      <w:r>
-        <w:t>full(</w:t>
-      </w:r>
-      <w:proofErr w:type="gramEnd"/>
-      <w:r>
-        <w:t>1).</w:t>
-      </w:r>
-    </w:p>
-    <w:p>
-      <w:proofErr w:type="gramStart"/>
+        <w:t xml:space="preserve"> A parking lot in a mall has RxC number of parking spaces. Each parking space will either be  empty(0) or full(1). The status (0/1) of a parking space is represented as the element of the matrix. The task is to find index of the row(R) in the parking lot that has the most of the parking spaces full(1).</w:t>
+      </w:r>
+    </w:p>
+    <w:p>
       <w:r>
         <w:rPr>
           <w:b/>
@@ -6101,7 +5467,6 @@
         </w:rPr>
         <w:t>Note :</w:t>
       </w:r>
-      <w:proofErr w:type="gramEnd"/>
       <w:r>
         <w:rPr>
           <w:b/>
@@ -6109,13 +5474,8 @@
         </w:rPr>
         <w:br/>
       </w:r>
-      <w:proofErr w:type="spellStart"/>
-      <w:r>
-        <w:t>RxC</w:t>
-      </w:r>
-      <w:proofErr w:type="spellEnd"/>
-      <w:r>
-        <w:t>- Size of the matrix</w:t>
+      <w:r>
+        <w:t>RxC- Size of the matrix</w:t>
       </w:r>
       <w:r>
         <w:br/>
@@ -6136,16 +5496,8 @@
           <w:bCs/>
         </w:rPr>
         <w:br/>
-      </w:r>
-      <w:proofErr w:type="gramStart"/>
-      <w:r>
-        <w:rPr>
-          <w:b/>
-          <w:bCs/>
-        </w:rPr>
         <w:t>Input :</w:t>
       </w:r>
-      <w:proofErr w:type="gramEnd"/>
       <w:r>
         <w:rPr>
           <w:b/>
@@ -6253,33 +5605,7 @@
           <w:lang w:eastAsia="en-IN"/>
           <w14:ligatures w14:val="none"/>
         </w:rPr>
-        <w:t xml:space="preserve"> A washing machine works on the principle of Fuzzy System, the weight of clothes put inside it for washing is uncertain </w:t>
-      </w:r>
-      <w:proofErr w:type="gramStart"/>
-      <w:r>
-        <w:rPr>
-          <w:rFonts w:ascii="public sans" w:eastAsia="Times New Roman" w:hAnsi="public sans" w:cs="Times New Roman"/>
-          <w:color w:val="343434"/>
-          <w:kern w:val="0"/>
-          <w:sz w:val="21"/>
-          <w:szCs w:val="21"/>
-          <w:lang w:eastAsia="en-IN"/>
-          <w14:ligatures w14:val="none"/>
-        </w:rPr>
-        <w:t>But</w:t>
-      </w:r>
-      <w:proofErr w:type="gramEnd"/>
-      <w:r>
-        <w:rPr>
-          <w:rFonts w:ascii="public sans" w:eastAsia="Times New Roman" w:hAnsi="public sans" w:cs="Times New Roman"/>
-          <w:color w:val="343434"/>
-          <w:kern w:val="0"/>
-          <w:sz w:val="21"/>
-          <w:szCs w:val="21"/>
-          <w:lang w:eastAsia="en-IN"/>
-          <w14:ligatures w14:val="none"/>
-        </w:rPr>
-        <w:t xml:space="preserve"> based on weight measured by sensors, it decides time and water level which can be changed by menus given on the machine control area.  </w:t>
+        <w:t xml:space="preserve"> A washing machine works on the principle of Fuzzy System, the weight of clothes put inside it for washing is uncertain But based on weight measured by sensors, it decides time and water level which can be changed by menus given on the machine control area.  </w:t>
       </w:r>
     </w:p>
     <w:p>
@@ -7404,7 +6730,6 @@
           <w14:ligatures w14:val="none"/>
         </w:rPr>
       </w:pPr>
-      <w:proofErr w:type="gramStart"/>
       <w:r>
         <w:rPr>
           <w:rFonts w:ascii="public sans" w:eastAsia="Times New Roman" w:hAnsi="public sans" w:cs="Times New Roman"/>
@@ -7419,7 +6744,6 @@
         </w:rPr>
         <w:t>Input :</w:t>
       </w:r>
-      <w:proofErr w:type="gramEnd"/>
     </w:p>
     <w:p>
       <w:pPr>
@@ -7435,31 +6759,17 @@
           <w14:ligatures w14:val="none"/>
         </w:rPr>
       </w:pPr>
-      <w:proofErr w:type="gramStart"/>
-      <w:r>
-        <w:rPr>
-          <w:rFonts w:ascii="public sans" w:eastAsia="Times New Roman" w:hAnsi="public sans" w:cs="Times New Roman"/>
-          <w:color w:val="343434"/>
-          <w:kern w:val="0"/>
-          <w:sz w:val="21"/>
-          <w:szCs w:val="21"/>
-          <w:lang w:eastAsia="en-IN"/>
-          <w14:ligatures w14:val="none"/>
-        </w:rPr>
-        <w:t>10  -</w:t>
-      </w:r>
-      <w:proofErr w:type="gramEnd"/>
-      <w:r>
-        <w:rPr>
-          <w:rFonts w:ascii="public sans" w:eastAsia="Times New Roman" w:hAnsi="public sans" w:cs="Times New Roman"/>
-          <w:color w:val="343434"/>
-          <w:kern w:val="0"/>
-          <w:sz w:val="21"/>
-          <w:szCs w:val="21"/>
-          <w:lang w:eastAsia="en-IN"/>
-          <w14:ligatures w14:val="none"/>
-        </w:rPr>
-        <w:t>&gt; Integer</w:t>
+      <w:r>
+        <w:rPr>
+          <w:rFonts w:ascii="public sans" w:eastAsia="Times New Roman" w:hAnsi="public sans" w:cs="Times New Roman"/>
+          <w:color w:val="343434"/>
+          <w:kern w:val="0"/>
+          <w:sz w:val="21"/>
+          <w:szCs w:val="21"/>
+          <w:lang w:eastAsia="en-IN"/>
+          <w14:ligatures w14:val="none"/>
+        </w:rPr>
+        <w:t>10  -&gt; Integer</w:t>
       </w:r>
     </w:p>
     <w:p>
@@ -7476,7 +6786,6 @@
           <w14:ligatures w14:val="none"/>
         </w:rPr>
       </w:pPr>
-      <w:proofErr w:type="gramStart"/>
       <w:r>
         <w:rPr>
           <w:rFonts w:ascii="public sans" w:eastAsia="Times New Roman" w:hAnsi="public sans" w:cs="Times New Roman"/>
@@ -7491,7 +6800,6 @@
         </w:rPr>
         <w:t>Output :</w:t>
       </w:r>
-      <w:proofErr w:type="gramEnd"/>
     </w:p>
     <w:p>
       <w:pPr>
@@ -7573,33 +6881,7 @@
           <w:lang w:eastAsia="en-IN"/>
           <w14:ligatures w14:val="none"/>
         </w:rPr>
-        <w:t xml:space="preserve">Binary representation of 10 is 1010. After toggling the </w:t>
-      </w:r>
-      <w:proofErr w:type="gramStart"/>
-      <w:r>
-        <w:rPr>
-          <w:rFonts w:ascii="public sans" w:eastAsia="Times New Roman" w:hAnsi="public sans" w:cs="Times New Roman"/>
-          <w:color w:val="343434"/>
-          <w:kern w:val="0"/>
-          <w:sz w:val="21"/>
-          <w:szCs w:val="21"/>
-          <w:lang w:eastAsia="en-IN"/>
-          <w14:ligatures w14:val="none"/>
-        </w:rPr>
-        <w:t>bits(</w:t>
-      </w:r>
-      <w:proofErr w:type="gramEnd"/>
-      <w:r>
-        <w:rPr>
-          <w:rFonts w:ascii="public sans" w:eastAsia="Times New Roman" w:hAnsi="public sans" w:cs="Times New Roman"/>
-          <w:color w:val="343434"/>
-          <w:kern w:val="0"/>
-          <w:sz w:val="21"/>
-          <w:szCs w:val="21"/>
-          <w:lang w:eastAsia="en-IN"/>
-          <w14:ligatures w14:val="none"/>
-        </w:rPr>
-        <w:t>1010), will get 0101 which represents “5”. Hence output will print “5”.</w:t>
+        <w:t>Binary representation of 10 is 1010. After toggling the bits(1010), will get 0101 which represents “5”. Hence output will print “5”.</w:t>
       </w:r>
     </w:p>
     <w:p>
@@ -7669,33 +6951,7 @@
           <w:lang w:eastAsia="en-IN"/>
           <w14:ligatures w14:val="none"/>
         </w:rPr>
-        <w:t xml:space="preserve">A supermarket maintains a pricing format for all its products. A value N is printed on each product. When the scanner reads the value N on the item, the product of all the digits in the value N is the price of the item. The task here is to design the software such that given the code of any item </w:t>
-      </w:r>
-      <w:proofErr w:type="spellStart"/>
-      <w:r>
-        <w:rPr>
-          <w:rFonts w:ascii="public sans" w:eastAsia="Times New Roman" w:hAnsi="public sans"/>
-          <w:color w:val="343434"/>
-          <w:kern w:val="0"/>
-          <w:sz w:val="21"/>
-          <w:szCs w:val="21"/>
-          <w:lang w:eastAsia="en-IN"/>
-          <w14:ligatures w14:val="none"/>
-        </w:rPr>
-        <w:t>N</w:t>
-      </w:r>
-      <w:proofErr w:type="spellEnd"/>
-      <w:r>
-        <w:rPr>
-          <w:rFonts w:ascii="public sans" w:eastAsia="Times New Roman" w:hAnsi="public sans"/>
-          <w:color w:val="343434"/>
-          <w:kern w:val="0"/>
-          <w:sz w:val="21"/>
-          <w:szCs w:val="21"/>
-          <w:lang w:eastAsia="en-IN"/>
-          <w14:ligatures w14:val="none"/>
-        </w:rPr>
-        <w:t xml:space="preserve"> the product (multiplication) of all the digits of value should be computed(price).</w:t>
+        <w:t>A supermarket maintains a pricing format for all its products. A value N is printed on each product. When the scanner reads the value N on the item, the product of all the digits in the value N is the price of the item. The task here is to design the software such that given the code of any item N the product (multiplication) of all the digits of value should be computed(price).</w:t>
       </w:r>
     </w:p>
     <w:p>
@@ -7741,7 +6997,6 @@
           <w14:ligatures w14:val="none"/>
         </w:rPr>
       </w:pPr>
-      <w:proofErr w:type="gramStart"/>
       <w:r>
         <w:rPr>
           <w:rFonts w:ascii="public sans" w:eastAsia="Times New Roman" w:hAnsi="public sans" w:cs="Times New Roman"/>
@@ -7756,7 +7011,6 @@
         </w:rPr>
         <w:t>Input :</w:t>
       </w:r>
-      <w:proofErr w:type="gramEnd"/>
     </w:p>
     <w:p>
       <w:pPr>
@@ -7799,7 +7053,6 @@
           <w14:ligatures w14:val="none"/>
         </w:rPr>
       </w:pPr>
-      <w:proofErr w:type="gramStart"/>
       <w:r>
         <w:rPr>
           <w:rFonts w:ascii="public sans" w:eastAsia="Times New Roman" w:hAnsi="public sans" w:cs="Times New Roman"/>
@@ -7814,7 +7067,6 @@
         </w:rPr>
         <w:t>Output :</w:t>
       </w:r>
-      <w:proofErr w:type="gramEnd"/>
       <w:r>
         <w:rPr>
           <w:rFonts w:ascii="public sans" w:eastAsia="Times New Roman" w:hAnsi="public sans" w:cs="Times New Roman"/>
@@ -8047,189 +7299,7 @@
           <w:lang w:eastAsia="en-IN"/>
           <w14:ligatures w14:val="none"/>
         </w:rPr>
-        <w:t xml:space="preserve">A furnishing company is manufacturing a new collection of curtains. The curtains are of two </w:t>
-      </w:r>
-      <w:proofErr w:type="spellStart"/>
-      <w:r>
-        <w:rPr>
-          <w:rFonts w:ascii="public sans" w:eastAsia="Times New Roman" w:hAnsi="public sans"/>
-          <w:color w:val="343434"/>
-          <w:kern w:val="0"/>
-          <w:sz w:val="21"/>
-          <w:szCs w:val="21"/>
-          <w:lang w:eastAsia="en-IN"/>
-          <w14:ligatures w14:val="none"/>
-        </w:rPr>
-        <w:t>colors</w:t>
-      </w:r>
-      <w:proofErr w:type="spellEnd"/>
-      <w:r>
-        <w:rPr>
-          <w:rFonts w:ascii="public sans" w:eastAsia="Times New Roman" w:hAnsi="public sans"/>
-          <w:color w:val="343434"/>
-          <w:kern w:val="0"/>
-          <w:sz w:val="21"/>
-          <w:szCs w:val="21"/>
-          <w:lang w:eastAsia="en-IN"/>
-          <w14:ligatures w14:val="none"/>
-        </w:rPr>
-        <w:t xml:space="preserve"> aqua(a) and black (b). The curtains </w:t>
-      </w:r>
-      <w:proofErr w:type="spellStart"/>
-      <w:r>
-        <w:rPr>
-          <w:rFonts w:ascii="public sans" w:eastAsia="Times New Roman" w:hAnsi="public sans"/>
-          <w:color w:val="343434"/>
-          <w:kern w:val="0"/>
-          <w:sz w:val="21"/>
-          <w:szCs w:val="21"/>
-          <w:lang w:eastAsia="en-IN"/>
-          <w14:ligatures w14:val="none"/>
-        </w:rPr>
-        <w:t>color</w:t>
-      </w:r>
-      <w:proofErr w:type="spellEnd"/>
-      <w:r>
-        <w:rPr>
-          <w:rFonts w:ascii="public sans" w:eastAsia="Times New Roman" w:hAnsi="public sans"/>
-          <w:color w:val="343434"/>
-          <w:kern w:val="0"/>
-          <w:sz w:val="21"/>
-          <w:szCs w:val="21"/>
-          <w:lang w:eastAsia="en-IN"/>
-          <w14:ligatures w14:val="none"/>
-        </w:rPr>
-        <w:t xml:space="preserve"> is represented as a string(str) consisting of </w:t>
-      </w:r>
-      <w:proofErr w:type="gramStart"/>
-      <w:r>
-        <w:rPr>
-          <w:rFonts w:ascii="public sans" w:eastAsia="Times New Roman" w:hAnsi="public sans"/>
-          <w:color w:val="343434"/>
-          <w:kern w:val="0"/>
-          <w:sz w:val="21"/>
-          <w:szCs w:val="21"/>
-          <w:lang w:eastAsia="en-IN"/>
-          <w14:ligatures w14:val="none"/>
-        </w:rPr>
-        <w:t>a’s</w:t>
-      </w:r>
-      <w:proofErr w:type="gramEnd"/>
-      <w:r>
-        <w:rPr>
-          <w:rFonts w:ascii="public sans" w:eastAsia="Times New Roman" w:hAnsi="public sans"/>
-          <w:color w:val="343434"/>
-          <w:kern w:val="0"/>
-          <w:sz w:val="21"/>
-          <w:szCs w:val="21"/>
-          <w:lang w:eastAsia="en-IN"/>
-          <w14:ligatures w14:val="none"/>
-        </w:rPr>
-        <w:t xml:space="preserve"> and b’s of length N. Then, they are packed (substring) into L number of curtains in each box. The box with the maximum number of ‘aqua’ (a) </w:t>
-      </w:r>
-      <w:proofErr w:type="spellStart"/>
-      <w:r>
-        <w:rPr>
-          <w:rFonts w:ascii="public sans" w:eastAsia="Times New Roman" w:hAnsi="public sans"/>
-          <w:color w:val="343434"/>
-          <w:kern w:val="0"/>
-          <w:sz w:val="21"/>
-          <w:szCs w:val="21"/>
-          <w:lang w:eastAsia="en-IN"/>
-          <w14:ligatures w14:val="none"/>
-        </w:rPr>
-        <w:t>color</w:t>
-      </w:r>
-      <w:proofErr w:type="spellEnd"/>
-      <w:r>
-        <w:rPr>
-          <w:rFonts w:ascii="public sans" w:eastAsia="Times New Roman" w:hAnsi="public sans"/>
-          <w:color w:val="343434"/>
-          <w:kern w:val="0"/>
-          <w:sz w:val="21"/>
-          <w:szCs w:val="21"/>
-          <w:lang w:eastAsia="en-IN"/>
-          <w14:ligatures w14:val="none"/>
-        </w:rPr>
-        <w:t xml:space="preserve"> curtains is </w:t>
-      </w:r>
-      <w:proofErr w:type="spellStart"/>
-      <w:r>
-        <w:rPr>
-          <w:rFonts w:ascii="public sans" w:eastAsia="Times New Roman" w:hAnsi="public sans"/>
-          <w:color w:val="343434"/>
-          <w:kern w:val="0"/>
-          <w:sz w:val="21"/>
-          <w:szCs w:val="21"/>
-          <w:lang w:eastAsia="en-IN"/>
-          <w14:ligatures w14:val="none"/>
-        </w:rPr>
-        <w:t>labeled</w:t>
-      </w:r>
-      <w:proofErr w:type="spellEnd"/>
-      <w:r>
-        <w:rPr>
-          <w:rFonts w:ascii="public sans" w:eastAsia="Times New Roman" w:hAnsi="public sans"/>
-          <w:color w:val="343434"/>
-          <w:kern w:val="0"/>
-          <w:sz w:val="21"/>
-          <w:szCs w:val="21"/>
-          <w:lang w:eastAsia="en-IN"/>
-          <w14:ligatures w14:val="none"/>
-        </w:rPr>
-        <w:t xml:space="preserve">. The task here is to find the number of ‘aqua’ </w:t>
-      </w:r>
-      <w:proofErr w:type="spellStart"/>
-      <w:r>
-        <w:rPr>
-          <w:rFonts w:ascii="public sans" w:eastAsia="Times New Roman" w:hAnsi="public sans"/>
-          <w:color w:val="343434"/>
-          <w:kern w:val="0"/>
-          <w:sz w:val="21"/>
-          <w:szCs w:val="21"/>
-          <w:lang w:eastAsia="en-IN"/>
-          <w14:ligatures w14:val="none"/>
-        </w:rPr>
-        <w:t>color</w:t>
-      </w:r>
-      <w:proofErr w:type="spellEnd"/>
-      <w:r>
-        <w:rPr>
-          <w:rFonts w:ascii="public sans" w:eastAsia="Times New Roman" w:hAnsi="public sans"/>
-          <w:color w:val="343434"/>
-          <w:kern w:val="0"/>
-          <w:sz w:val="21"/>
-          <w:szCs w:val="21"/>
-          <w:lang w:eastAsia="en-IN"/>
-          <w14:ligatures w14:val="none"/>
-        </w:rPr>
-        <w:t xml:space="preserve"> curtains in the </w:t>
-      </w:r>
-      <w:proofErr w:type="spellStart"/>
-      <w:r>
-        <w:rPr>
-          <w:rFonts w:ascii="public sans" w:eastAsia="Times New Roman" w:hAnsi="public sans"/>
-          <w:color w:val="343434"/>
-          <w:kern w:val="0"/>
-          <w:sz w:val="21"/>
-          <w:szCs w:val="21"/>
-          <w:lang w:eastAsia="en-IN"/>
-          <w14:ligatures w14:val="none"/>
-        </w:rPr>
-        <w:t>labeled</w:t>
-      </w:r>
-      <w:proofErr w:type="spellEnd"/>
-      <w:r>
-        <w:rPr>
-          <w:rFonts w:ascii="public sans" w:eastAsia="Times New Roman" w:hAnsi="public sans"/>
-          <w:color w:val="343434"/>
-          <w:kern w:val="0"/>
-          <w:sz w:val="21"/>
-          <w:szCs w:val="21"/>
-          <w:lang w:eastAsia="en-IN"/>
-          <w14:ligatures w14:val="none"/>
-        </w:rPr>
-        <w:t xml:space="preserve"> box.</w:t>
+        <w:t>A furnishing company is manufacturing a new collection of curtains. The curtains are of two colors aqua(a) and black (b). The curtains color is represented as a string(str) consisting of a’s and b’s of length N. Then, they are packed (substring) into L number of curtains in each box. The box with the maximum number of ‘aqua’ (a) color curtains is labeled. The task here is to find the number of ‘aqua’ color curtains in the labeled box.</w:t>
       </w:r>
     </w:p>
     <w:p>
@@ -8246,7 +7316,6 @@
           <w14:ligatures w14:val="none"/>
         </w:rPr>
       </w:pPr>
-      <w:proofErr w:type="gramStart"/>
       <w:r>
         <w:rPr>
           <w:rFonts w:ascii="public sans" w:eastAsia="Times New Roman" w:hAnsi="public sans" w:cs="Times New Roman"/>
@@ -8261,7 +7330,6 @@
         </w:rPr>
         <w:t>Note :</w:t>
       </w:r>
-      <w:proofErr w:type="gramEnd"/>
     </w:p>
     <w:p>
       <w:pPr>
@@ -8287,33 +7355,7 @@
           <w:lang w:eastAsia="en-IN"/>
           <w14:ligatures w14:val="none"/>
         </w:rPr>
-        <w:t xml:space="preserve">If ‘L’ is not a multiple of N, the remaining number of curtains should be considered as a substring too. In simple words, after dividing the curtains in sets of ‘L’, any curtains left will be another </w:t>
-      </w:r>
-      <w:proofErr w:type="gramStart"/>
-      <w:r>
-        <w:rPr>
-          <w:rFonts w:ascii="public sans" w:eastAsia="Times New Roman" w:hAnsi="public sans" w:cs="Times New Roman"/>
-          <w:color w:val="343434"/>
-          <w:kern w:val="0"/>
-          <w:sz w:val="21"/>
-          <w:szCs w:val="21"/>
-          <w:lang w:eastAsia="en-IN"/>
-          <w14:ligatures w14:val="none"/>
-        </w:rPr>
-        <w:t>set(</w:t>
-      </w:r>
-      <w:proofErr w:type="gramEnd"/>
-      <w:r>
-        <w:rPr>
-          <w:rFonts w:ascii="public sans" w:eastAsia="Times New Roman" w:hAnsi="public sans" w:cs="Times New Roman"/>
-          <w:color w:val="343434"/>
-          <w:kern w:val="0"/>
-          <w:sz w:val="21"/>
-          <w:szCs w:val="21"/>
-          <w:lang w:eastAsia="en-IN"/>
-          <w14:ligatures w14:val="none"/>
-        </w:rPr>
-        <w:t>refer example 1)</w:t>
+        <w:t>If ‘L’ is not a multiple of N, the remaining number of curtains should be considered as a substring too. In simple words, after dividing the curtains in sets of ‘L’, any curtains left will be another set(refer example 1)</w:t>
       </w:r>
     </w:p>
     <w:p>
@@ -8359,7 +7401,6 @@
           <w14:ligatures w14:val="none"/>
         </w:rPr>
       </w:pPr>
-      <w:proofErr w:type="gramStart"/>
       <w:r>
         <w:rPr>
           <w:rFonts w:ascii="public sans" w:eastAsia="Times New Roman" w:hAnsi="public sans" w:cs="Times New Roman"/>
@@ -8374,7 +7415,6 @@
         </w:rPr>
         <w:t>Input :</w:t>
       </w:r>
-      <w:proofErr w:type="gramEnd"/>
     </w:p>
     <w:p>
       <w:pPr>
@@ -8390,31 +7430,17 @@
           <w14:ligatures w14:val="none"/>
         </w:rPr>
       </w:pPr>
-      <w:proofErr w:type="spellStart"/>
-      <w:r>
-        <w:rPr>
-          <w:rFonts w:ascii="public sans" w:eastAsia="Times New Roman" w:hAnsi="public sans" w:cs="Times New Roman"/>
-          <w:color w:val="343434"/>
-          <w:kern w:val="0"/>
-          <w:sz w:val="21"/>
-          <w:szCs w:val="21"/>
-          <w:lang w:eastAsia="en-IN"/>
-          <w14:ligatures w14:val="none"/>
-        </w:rPr>
-        <w:t>bbbaaababa</w:t>
-      </w:r>
-      <w:proofErr w:type="spellEnd"/>
-      <w:r>
-        <w:rPr>
-          <w:rFonts w:ascii="public sans" w:eastAsia="Times New Roman" w:hAnsi="public sans" w:cs="Times New Roman"/>
-          <w:color w:val="343434"/>
-          <w:kern w:val="0"/>
-          <w:sz w:val="21"/>
-          <w:szCs w:val="21"/>
-          <w:lang w:eastAsia="en-IN"/>
-          <w14:ligatures w14:val="none"/>
-        </w:rPr>
-        <w:t xml:space="preserve"> -&gt; Value of str</w:t>
+      <w:r>
+        <w:rPr>
+          <w:rFonts w:ascii="public sans" w:eastAsia="Times New Roman" w:hAnsi="public sans" w:cs="Times New Roman"/>
+          <w:color w:val="343434"/>
+          <w:kern w:val="0"/>
+          <w:sz w:val="21"/>
+          <w:szCs w:val="21"/>
+          <w:lang w:eastAsia="en-IN"/>
+          <w14:ligatures w14:val="none"/>
+        </w:rPr>
+        <w:t>bbbaaababa -&gt; Value of str</w:t>
       </w:r>
     </w:p>
     <w:p>
@@ -8607,47 +7633,7 @@
           <w:lang w:eastAsia="en-IN"/>
           <w14:ligatures w14:val="none"/>
         </w:rPr>
-        <w:t>Set 1: {</w:t>
-      </w:r>
-      <w:proofErr w:type="spellStart"/>
-      <w:proofErr w:type="gramStart"/>
-      <w:r>
-        <w:rPr>
-          <w:rFonts w:ascii="public sans" w:eastAsia="Times New Roman" w:hAnsi="public sans" w:cs="Times New Roman"/>
-          <w:color w:val="343434"/>
-          <w:kern w:val="0"/>
-          <w:sz w:val="21"/>
-          <w:szCs w:val="21"/>
-          <w:lang w:eastAsia="en-IN"/>
-          <w14:ligatures w14:val="none"/>
-        </w:rPr>
-        <w:t>b,b</w:t>
-      </w:r>
-      <w:proofErr w:type="gramEnd"/>
-      <w:r>
-        <w:rPr>
-          <w:rFonts w:ascii="public sans" w:eastAsia="Times New Roman" w:hAnsi="public sans" w:cs="Times New Roman"/>
-          <w:color w:val="343434"/>
-          <w:kern w:val="0"/>
-          <w:sz w:val="21"/>
-          <w:szCs w:val="21"/>
-          <w:lang w:eastAsia="en-IN"/>
-          <w14:ligatures w14:val="none"/>
-        </w:rPr>
-        <w:t>,b</w:t>
-      </w:r>
-      <w:proofErr w:type="spellEnd"/>
-      <w:r>
-        <w:rPr>
-          <w:rFonts w:ascii="public sans" w:eastAsia="Times New Roman" w:hAnsi="public sans" w:cs="Times New Roman"/>
-          <w:color w:val="343434"/>
-          <w:kern w:val="0"/>
-          <w:sz w:val="21"/>
-          <w:szCs w:val="21"/>
-          <w:lang w:eastAsia="en-IN"/>
-          <w14:ligatures w14:val="none"/>
-        </w:rPr>
-        <w:t>}</w:t>
+        <w:t>Set 1: {b,b,b}</w:t>
       </w:r>
     </w:p>
     <w:p>
@@ -8674,47 +7660,7 @@
           <w:lang w:eastAsia="en-IN"/>
           <w14:ligatures w14:val="none"/>
         </w:rPr>
-        <w:t>Set 2: {</w:t>
-      </w:r>
-      <w:proofErr w:type="spellStart"/>
-      <w:proofErr w:type="gramStart"/>
-      <w:r>
-        <w:rPr>
-          <w:rFonts w:ascii="public sans" w:eastAsia="Times New Roman" w:hAnsi="public sans" w:cs="Times New Roman"/>
-          <w:color w:val="343434"/>
-          <w:kern w:val="0"/>
-          <w:sz w:val="21"/>
-          <w:szCs w:val="21"/>
-          <w:lang w:eastAsia="en-IN"/>
-          <w14:ligatures w14:val="none"/>
-        </w:rPr>
-        <w:t>a,a</w:t>
-      </w:r>
-      <w:proofErr w:type="gramEnd"/>
-      <w:r>
-        <w:rPr>
-          <w:rFonts w:ascii="public sans" w:eastAsia="Times New Roman" w:hAnsi="public sans" w:cs="Times New Roman"/>
-          <w:color w:val="343434"/>
-          <w:kern w:val="0"/>
-          <w:sz w:val="21"/>
-          <w:szCs w:val="21"/>
-          <w:lang w:eastAsia="en-IN"/>
-          <w14:ligatures w14:val="none"/>
-        </w:rPr>
-        <w:t>,a</w:t>
-      </w:r>
-      <w:proofErr w:type="spellEnd"/>
-      <w:r>
-        <w:rPr>
-          <w:rFonts w:ascii="public sans" w:eastAsia="Times New Roman" w:hAnsi="public sans" w:cs="Times New Roman"/>
-          <w:color w:val="343434"/>
-          <w:kern w:val="0"/>
-          <w:sz w:val="21"/>
-          <w:szCs w:val="21"/>
-          <w:lang w:eastAsia="en-IN"/>
-          <w14:ligatures w14:val="none"/>
-        </w:rPr>
-        <w:t>}</w:t>
+        <w:t>Set 2: {a,a,a}</w:t>
       </w:r>
     </w:p>
     <w:p>
@@ -8741,47 +7687,7 @@
           <w:lang w:eastAsia="en-IN"/>
           <w14:ligatures w14:val="none"/>
         </w:rPr>
-        <w:t>Set 3: {</w:t>
-      </w:r>
-      <w:proofErr w:type="spellStart"/>
-      <w:proofErr w:type="gramStart"/>
-      <w:r>
-        <w:rPr>
-          <w:rFonts w:ascii="public sans" w:eastAsia="Times New Roman" w:hAnsi="public sans" w:cs="Times New Roman"/>
-          <w:color w:val="343434"/>
-          <w:kern w:val="0"/>
-          <w:sz w:val="21"/>
-          <w:szCs w:val="21"/>
-          <w:lang w:eastAsia="en-IN"/>
-          <w14:ligatures w14:val="none"/>
-        </w:rPr>
-        <w:t>b,a</w:t>
-      </w:r>
-      <w:proofErr w:type="gramEnd"/>
-      <w:r>
-        <w:rPr>
-          <w:rFonts w:ascii="public sans" w:eastAsia="Times New Roman" w:hAnsi="public sans" w:cs="Times New Roman"/>
-          <w:color w:val="343434"/>
-          <w:kern w:val="0"/>
-          <w:sz w:val="21"/>
-          <w:szCs w:val="21"/>
-          <w:lang w:eastAsia="en-IN"/>
-          <w14:ligatures w14:val="none"/>
-        </w:rPr>
-        <w:t>,b</w:t>
-      </w:r>
-      <w:proofErr w:type="spellEnd"/>
-      <w:r>
-        <w:rPr>
-          <w:rFonts w:ascii="public sans" w:eastAsia="Times New Roman" w:hAnsi="public sans" w:cs="Times New Roman"/>
-          <w:color w:val="343434"/>
-          <w:kern w:val="0"/>
-          <w:sz w:val="21"/>
-          <w:szCs w:val="21"/>
-          <w:lang w:eastAsia="en-IN"/>
-          <w14:ligatures w14:val="none"/>
-        </w:rPr>
-        <w:t>}</w:t>
+        <w:t>Set 3: {b,a,b}</w:t>
       </w:r>
     </w:p>
     <w:p>
@@ -8835,59 +7741,7 @@
           <w:lang w:eastAsia="en-IN"/>
           <w14:ligatures w14:val="none"/>
         </w:rPr>
-        <w:t xml:space="preserve">Among all the sets, </w:t>
-      </w:r>
-      <w:proofErr w:type="gramStart"/>
-      <w:r>
-        <w:rPr>
-          <w:rFonts w:ascii="public sans" w:eastAsia="Times New Roman" w:hAnsi="public sans" w:cs="Times New Roman"/>
-          <w:color w:val="343434"/>
-          <w:kern w:val="0"/>
-          <w:sz w:val="21"/>
-          <w:szCs w:val="21"/>
-          <w:lang w:eastAsia="en-IN"/>
-          <w14:ligatures w14:val="none"/>
-        </w:rPr>
-        <w:t>Set</w:t>
-      </w:r>
-      <w:proofErr w:type="gramEnd"/>
-      <w:r>
-        <w:rPr>
-          <w:rFonts w:ascii="public sans" w:eastAsia="Times New Roman" w:hAnsi="public sans" w:cs="Times New Roman"/>
-          <w:color w:val="343434"/>
-          <w:kern w:val="0"/>
-          <w:sz w:val="21"/>
-          <w:szCs w:val="21"/>
-          <w:lang w:eastAsia="en-IN"/>
-          <w14:ligatures w14:val="none"/>
-        </w:rPr>
-        <w:t xml:space="preserve"> 2 has more number of a’s. The number of </w:t>
-      </w:r>
-      <w:proofErr w:type="gramStart"/>
-      <w:r>
-        <w:rPr>
-          <w:rFonts w:ascii="public sans" w:eastAsia="Times New Roman" w:hAnsi="public sans" w:cs="Times New Roman"/>
-          <w:color w:val="343434"/>
-          <w:kern w:val="0"/>
-          <w:sz w:val="21"/>
-          <w:szCs w:val="21"/>
-          <w:lang w:eastAsia="en-IN"/>
-          <w14:ligatures w14:val="none"/>
-        </w:rPr>
-        <w:t>a’s</w:t>
-      </w:r>
-      <w:proofErr w:type="gramEnd"/>
-      <w:r>
-        <w:rPr>
-          <w:rFonts w:ascii="public sans" w:eastAsia="Times New Roman" w:hAnsi="public sans" w:cs="Times New Roman"/>
-          <w:color w:val="343434"/>
-          <w:kern w:val="0"/>
-          <w:sz w:val="21"/>
-          <w:szCs w:val="21"/>
-          <w:lang w:eastAsia="en-IN"/>
-          <w14:ligatures w14:val="none"/>
-        </w:rPr>
-        <w:t xml:space="preserve"> in set 2 is 3.</w:t>
+        <w:t>Among all the sets, Set 2 has more number of a’s. The number of a’s in set 2 is 3.</w:t>
       </w:r>
     </w:p>
     <w:p>
@@ -8985,33 +7839,7 @@
           <w:lang w:eastAsia="en-IN"/>
           <w14:ligatures w14:val="none"/>
         </w:rPr>
-        <w:t xml:space="preserve">An international round table conference will be held in </w:t>
-      </w:r>
-      <w:proofErr w:type="spellStart"/>
-      <w:r>
-        <w:rPr>
-          <w:rFonts w:ascii="public sans" w:eastAsia="Times New Roman" w:hAnsi="public sans"/>
-          <w:color w:val="343434"/>
-          <w:kern w:val="0"/>
-          <w:sz w:val="21"/>
-          <w:szCs w:val="21"/>
-          <w:lang w:eastAsia="en-IN"/>
-          <w14:ligatures w14:val="none"/>
-        </w:rPr>
-        <w:t>india</w:t>
-      </w:r>
-      <w:proofErr w:type="spellEnd"/>
-      <w:r>
-        <w:rPr>
-          <w:rFonts w:ascii="public sans" w:eastAsia="Times New Roman" w:hAnsi="public sans"/>
-          <w:color w:val="343434"/>
-          <w:kern w:val="0"/>
-          <w:sz w:val="21"/>
-          <w:szCs w:val="21"/>
-          <w:lang w:eastAsia="en-IN"/>
-          <w14:ligatures w14:val="none"/>
-        </w:rPr>
-        <w:t>. Presidents from all over the world representing their respective countries will be attending the conference. The task is to find the possible number of ways(P) to make the N members sit around the circular table such that.</w:t>
+        <w:t>An international round table conference will be held in india. Presidents from all over the world representing their respective countries will be attending the conference. The task is to find the possible number of ways(P) to make the N members sit around the circular table such that.</w:t>
       </w:r>
     </w:p>
     <w:p>
@@ -9084,7 +7912,6 @@
           <w14:ligatures w14:val="none"/>
         </w:rPr>
       </w:pPr>
-      <w:proofErr w:type="gramStart"/>
       <w:r>
         <w:rPr>
           <w:rFonts w:ascii="public sans" w:eastAsia="Times New Roman" w:hAnsi="public sans" w:cs="Times New Roman"/>
@@ -9099,7 +7926,6 @@
         </w:rPr>
         <w:t>Input :</w:t>
       </w:r>
-      <w:proofErr w:type="gramEnd"/>
     </w:p>
     <w:p>
       <w:pPr>
@@ -9125,33 +7951,7 @@
           <w:lang w:eastAsia="en-IN"/>
           <w14:ligatures w14:val="none"/>
         </w:rPr>
-        <w:t xml:space="preserve">4   -&gt; Value of </w:t>
-      </w:r>
-      <w:proofErr w:type="gramStart"/>
-      <w:r>
-        <w:rPr>
-          <w:rFonts w:ascii="public sans" w:eastAsia="Times New Roman" w:hAnsi="public sans" w:cs="Times New Roman"/>
-          <w:color w:val="343434"/>
-          <w:kern w:val="0"/>
-          <w:sz w:val="21"/>
-          <w:szCs w:val="21"/>
-          <w:lang w:eastAsia="en-IN"/>
-          <w14:ligatures w14:val="none"/>
-        </w:rPr>
-        <w:t>N(</w:t>
-      </w:r>
-      <w:proofErr w:type="gramEnd"/>
-      <w:r>
-        <w:rPr>
-          <w:rFonts w:ascii="public sans" w:eastAsia="Times New Roman" w:hAnsi="public sans" w:cs="Times New Roman"/>
-          <w:color w:val="343434"/>
-          <w:kern w:val="0"/>
-          <w:sz w:val="21"/>
-          <w:szCs w:val="21"/>
-          <w:lang w:eastAsia="en-IN"/>
-          <w14:ligatures w14:val="none"/>
-        </w:rPr>
-        <w:t>No. of members)</w:t>
+        <w:t>4   -&gt; Value of N(No. of members)</w:t>
       </w:r>
     </w:p>
     <w:p>
@@ -9168,35 +7968,19 @@
           <w14:ligatures w14:val="none"/>
         </w:rPr>
       </w:pPr>
-      <w:proofErr w:type="gramStart"/>
-      <w:r>
-        <w:rPr>
-          <w:rFonts w:ascii="public sans" w:eastAsia="Times New Roman" w:hAnsi="public sans" w:cs="Times New Roman"/>
-          <w:b/>
-          <w:bCs/>
-          <w:color w:val="343434"/>
-          <w:kern w:val="0"/>
-          <w:sz w:val="21"/>
-          <w:szCs w:val="21"/>
-          <w:lang w:eastAsia="en-IN"/>
-          <w14:ligatures w14:val="none"/>
-        </w:rPr>
-        <w:t>Output :</w:t>
-      </w:r>
-      <w:proofErr w:type="gramEnd"/>
-      <w:r>
-        <w:rPr>
-          <w:rFonts w:ascii="public sans" w:eastAsia="Times New Roman" w:hAnsi="public sans" w:cs="Times New Roman"/>
-          <w:b/>
-          <w:bCs/>
-          <w:color w:val="343434"/>
-          <w:kern w:val="0"/>
-          <w:sz w:val="21"/>
-          <w:szCs w:val="21"/>
-          <w:lang w:eastAsia="en-IN"/>
-          <w14:ligatures w14:val="none"/>
-        </w:rPr>
-        <w:t> </w:t>
+      <w:r>
+        <w:rPr>
+          <w:rFonts w:ascii="public sans" w:eastAsia="Times New Roman" w:hAnsi="public sans" w:cs="Times New Roman"/>
+          <w:b/>
+          <w:bCs/>
+          <w:color w:val="343434"/>
+          <w:kern w:val="0"/>
+          <w:sz w:val="21"/>
+          <w:szCs w:val="21"/>
+          <w:lang w:eastAsia="en-IN"/>
+          <w14:ligatures w14:val="none"/>
+        </w:rPr>
+        <w:t>Output : </w:t>
       </w:r>
     </w:p>
     <w:p>
@@ -9213,31 +7997,17 @@
           <w14:ligatures w14:val="none"/>
         </w:rPr>
       </w:pPr>
-      <w:proofErr w:type="gramStart"/>
-      <w:r>
-        <w:rPr>
-          <w:rFonts w:ascii="public sans" w:eastAsia="Times New Roman" w:hAnsi="public sans" w:cs="Times New Roman"/>
-          <w:color w:val="343434"/>
-          <w:kern w:val="0"/>
-          <w:sz w:val="21"/>
-          <w:szCs w:val="21"/>
-          <w:lang w:eastAsia="en-IN"/>
-          <w14:ligatures w14:val="none"/>
-        </w:rPr>
-        <w:t>12  -</w:t>
-      </w:r>
-      <w:proofErr w:type="gramEnd"/>
-      <w:r>
-        <w:rPr>
-          <w:rFonts w:ascii="public sans" w:eastAsia="Times New Roman" w:hAnsi="public sans" w:cs="Times New Roman"/>
-          <w:color w:val="343434"/>
-          <w:kern w:val="0"/>
-          <w:sz w:val="21"/>
-          <w:szCs w:val="21"/>
-          <w:lang w:eastAsia="en-IN"/>
-          <w14:ligatures w14:val="none"/>
-        </w:rPr>
-        <w:t>&gt; Possible ways of seating the members</w:t>
+      <w:r>
+        <w:rPr>
+          <w:rFonts w:ascii="public sans" w:eastAsia="Times New Roman" w:hAnsi="public sans" w:cs="Times New Roman"/>
+          <w:color w:val="343434"/>
+          <w:kern w:val="0"/>
+          <w:sz w:val="21"/>
+          <w:szCs w:val="21"/>
+          <w:lang w:eastAsia="en-IN"/>
+          <w14:ligatures w14:val="none"/>
+        </w:rPr>
+        <w:t>12  -&gt; Possible ways of seating the members</w:t>
       </w:r>
     </w:p>
     <w:p>
@@ -9283,31 +8053,17 @@
           <w14:ligatures w14:val="none"/>
         </w:rPr>
       </w:pPr>
-      <w:proofErr w:type="gramStart"/>
-      <w:r>
-        <w:rPr>
-          <w:rFonts w:ascii="public sans" w:eastAsia="Times New Roman" w:hAnsi="public sans" w:cs="Times New Roman"/>
-          <w:color w:val="343434"/>
-          <w:kern w:val="0"/>
-          <w:sz w:val="21"/>
-          <w:szCs w:val="21"/>
-          <w:lang w:eastAsia="en-IN"/>
-          <w14:ligatures w14:val="none"/>
-        </w:rPr>
-        <w:t>2  members</w:t>
-      </w:r>
-      <w:proofErr w:type="gramEnd"/>
-      <w:r>
-        <w:rPr>
-          <w:rFonts w:ascii="public sans" w:eastAsia="Times New Roman" w:hAnsi="public sans" w:cs="Times New Roman"/>
-          <w:color w:val="343434"/>
-          <w:kern w:val="0"/>
-          <w:sz w:val="21"/>
-          <w:szCs w:val="21"/>
-          <w:lang w:eastAsia="en-IN"/>
-          <w14:ligatures w14:val="none"/>
-        </w:rPr>
-        <w:t xml:space="preserve"> should always be next to each other. </w:t>
+      <w:r>
+        <w:rPr>
+          <w:rFonts w:ascii="public sans" w:eastAsia="Times New Roman" w:hAnsi="public sans" w:cs="Times New Roman"/>
+          <w:color w:val="343434"/>
+          <w:kern w:val="0"/>
+          <w:sz w:val="21"/>
+          <w:szCs w:val="21"/>
+          <w:lang w:eastAsia="en-IN"/>
+          <w14:ligatures w14:val="none"/>
+        </w:rPr>
+        <w:t>2  members should always be next to each other. </w:t>
       </w:r>
     </w:p>
     <w:p>
@@ -9334,22 +8090,8 @@
           <w:lang w:eastAsia="en-IN"/>
           <w14:ligatures w14:val="none"/>
         </w:rPr>
-        <w:t xml:space="preserve">So, 2 members can be in </w:t>
-      </w:r>
-      <w:proofErr w:type="gramStart"/>
-      <w:r>
-        <w:rPr>
-          <w:rFonts w:ascii="public sans" w:eastAsia="Times New Roman" w:hAnsi="public sans" w:cs="Times New Roman"/>
-          <w:color w:val="343434"/>
-          <w:kern w:val="0"/>
-          <w:sz w:val="21"/>
-          <w:szCs w:val="21"/>
-          <w:lang w:eastAsia="en-IN"/>
-          <w14:ligatures w14:val="none"/>
-        </w:rPr>
-        <w:t>2!ways</w:t>
-      </w:r>
-      <w:proofErr w:type="gramEnd"/>
+        <w:t>So, 2 members can be in 2!ways</w:t>
+      </w:r>
     </w:p>
     <w:p>
       <w:pPr>
@@ -9375,33 +8117,7 @@
           <w:lang w:eastAsia="en-IN"/>
           <w14:ligatures w14:val="none"/>
         </w:rPr>
-        <w:t xml:space="preserve">Rest of the members can be arranged in (4-1)! </w:t>
-      </w:r>
-      <w:proofErr w:type="gramStart"/>
-      <w:r>
-        <w:rPr>
-          <w:rFonts w:ascii="public sans" w:eastAsia="Times New Roman" w:hAnsi="public sans" w:cs="Times New Roman"/>
-          <w:color w:val="343434"/>
-          <w:kern w:val="0"/>
-          <w:sz w:val="21"/>
-          <w:szCs w:val="21"/>
-          <w:lang w:eastAsia="en-IN"/>
-          <w14:ligatures w14:val="none"/>
-        </w:rPr>
-        <w:t>ways.(</w:t>
-      </w:r>
-      <w:proofErr w:type="gramEnd"/>
-      <w:r>
-        <w:rPr>
-          <w:rFonts w:ascii="public sans" w:eastAsia="Times New Roman" w:hAnsi="public sans" w:cs="Times New Roman"/>
-          <w:color w:val="343434"/>
-          <w:kern w:val="0"/>
-          <w:sz w:val="21"/>
-          <w:szCs w:val="21"/>
-          <w:lang w:eastAsia="en-IN"/>
-          <w14:ligatures w14:val="none"/>
-        </w:rPr>
-        <w:t>1 is subtracted because the previously selected two members will be considered as single members now).</w:t>
+        <w:t>Rest of the members can be arranged in (4-1)! ways.(1 is subtracted because the previously selected two members will be considered as single members now).</w:t>
       </w:r>
     </w:p>
     <w:p>
@@ -9530,31 +8246,17 @@
           <w14:ligatures w14:val="none"/>
         </w:rPr>
       </w:pPr>
-      <w:proofErr w:type="gramStart"/>
-      <w:r>
-        <w:rPr>
-          <w:rFonts w:ascii="public sans" w:eastAsia="Times New Roman" w:hAnsi="public sans" w:cs="Times New Roman"/>
-          <w:color w:val="343434"/>
-          <w:kern w:val="0"/>
-          <w:sz w:val="21"/>
-          <w:szCs w:val="21"/>
-          <w:lang w:eastAsia="en-IN"/>
-          <w14:ligatures w14:val="none"/>
-        </w:rPr>
-        <w:t>10  -</w:t>
-      </w:r>
-      <w:proofErr w:type="gramEnd"/>
-      <w:r>
-        <w:rPr>
-          <w:rFonts w:ascii="public sans" w:eastAsia="Times New Roman" w:hAnsi="public sans" w:cs="Times New Roman"/>
-          <w:color w:val="343434"/>
-          <w:kern w:val="0"/>
-          <w:sz w:val="21"/>
-          <w:szCs w:val="21"/>
-          <w:lang w:eastAsia="en-IN"/>
-          <w14:ligatures w14:val="none"/>
-        </w:rPr>
-        <w:t>&gt; Value of N(No. of members)</w:t>
+      <w:r>
+        <w:rPr>
+          <w:rFonts w:ascii="public sans" w:eastAsia="Times New Roman" w:hAnsi="public sans" w:cs="Times New Roman"/>
+          <w:color w:val="343434"/>
+          <w:kern w:val="0"/>
+          <w:sz w:val="21"/>
+          <w:szCs w:val="21"/>
+          <w:lang w:eastAsia="en-IN"/>
+          <w14:ligatures w14:val="none"/>
+        </w:rPr>
+        <w:t>10  -&gt; Value of N(No. of members)</w:t>
       </w:r>
     </w:p>
     <w:p>
@@ -9571,7 +8273,6 @@
           <w14:ligatures w14:val="none"/>
         </w:rPr>
       </w:pPr>
-      <w:proofErr w:type="gramStart"/>
       <w:r>
         <w:rPr>
           <w:rFonts w:ascii="public sans" w:eastAsia="Times New Roman" w:hAnsi="public sans" w:cs="Times New Roman"/>
@@ -9586,7 +8287,6 @@
         </w:rPr>
         <w:t>Output :</w:t>
       </w:r>
-      <w:proofErr w:type="gramEnd"/>
     </w:p>
     <w:p>
       <w:pPr>
@@ -9915,7 +8615,7 @@
 </file>
 
 <file path=word/endnotes.xml><?xml version="1.0" encoding="utf-8"?>
-<w:endnotes xmlns:wpc="http://schemas.microsoft.com/office/word/2010/wordprocessingCanvas" xmlns:cx="http://schemas.microsoft.com/office/drawing/2014/chartex" xmlns:cx1="http://schemas.microsoft.com/office/drawing/2015/9/8/chartex" xmlns:cx2="http://schemas.microsoft.com/office/drawing/2015/10/21/chartex" xmlns:cx3="http://schemas.microsoft.com/office/drawing/2016/5/9/chartex" xmlns:cx4="http://schemas.microsoft.com/office/drawing/2016/5/10/chartex" xmlns:cx5="http://schemas.microsoft.com/office/drawing/2016/5/11/chartex" xmlns:cx6="http://schemas.microsoft.com/office/drawing/2016/5/12/chartex" xmlns:cx7="http://schemas.microsoft.com/office/drawing/2016/5/13/chartex" xmlns:cx8="http://schemas.microsoft.com/office/drawing/2016/5/14/chartex" xmlns:mc="http://schemas.openxmlformats.org/markup-compatibility/2006" xmlns:aink="http://schemas.microsoft.com/office/drawing/2016/ink" xmlns:am3d="http://schemas.microsoft.com/office/drawing/2017/model3d" xmlns:o="urn:schemas-microsoft-com:office:office" xmlns:oel="http://schemas.microsoft.com/office/2019/extlst" xmlns:r="http://schemas.openxmlformats.org/officeDocument/2006/relationships" xmlns:m="http://schemas.openxmlformats.org/officeDocument/2006/math" xmlns:v="urn:schemas-microsoft-com:vml" xmlns:wp14="http://schemas.microsoft.com/office/word/2010/wordprocessingDrawing" xmlns:wp="http://schemas.openxmlformats.org/drawingml/2006/wordprocessingDrawing" xmlns:w10="urn:schemas-microsoft-com:office:word" xmlns:w="http://schemas.openxmlformats.org/wordprocessingml/2006/main" xmlns:w14="http://schemas.microsoft.com/office/word/2010/wordml" xmlns:w15="http://schemas.microsoft.com/office/word/2012/wordml" xmlns:w16cex="http://schemas.microsoft.com/office/word/2018/wordml/cex" xmlns:w16cid="http://schemas.microsoft.com/office/word/2016/wordml/cid" xmlns:w16="http://schemas.microsoft.com/office/word/2018/wordml" xmlns:w16du="http://schemas.microsoft.com/office/word/2023/wordml/word16du" xmlns:w16sdtdh="http://schemas.microsoft.com/office/word/2020/wordml/sdtdatahash" xmlns:w16se="http://schemas.microsoft.com/office/word/2015/wordml/symex" xmlns:wpg="http://schemas.microsoft.com/office/word/2010/wordprocessingGroup" xmlns:wpi="http://schemas.microsoft.com/office/word/2010/wordprocessingInk" xmlns:wne="http://schemas.microsoft.com/office/word/2006/wordml" xmlns:wps="http://schemas.microsoft.com/office/word/2010/wordprocessingShape" mc:Ignorable="w14 w15 w16se w16cid w16 w16cex w16sdtdh w16du wp14">
+<w:endnotes xmlns:wpc="http://schemas.microsoft.com/office/word/2010/wordprocessingCanvas" xmlns:mc="http://schemas.openxmlformats.org/markup-compatibility/2006" xmlns:o="urn:schemas-microsoft-com:office:office" xmlns:r="http://schemas.openxmlformats.org/officeDocument/2006/relationships" xmlns:m="http://schemas.openxmlformats.org/officeDocument/2006/math" xmlns:v="urn:schemas-microsoft-com:vml" xmlns:wp14="http://schemas.microsoft.com/office/word/2010/wordprocessingDrawing" xmlns:wp="http://schemas.openxmlformats.org/drawingml/2006/wordprocessingDrawing" xmlns:w10="urn:schemas-microsoft-com:office:word" xmlns:w="http://schemas.openxmlformats.org/wordprocessingml/2006/main" xmlns:w14="http://schemas.microsoft.com/office/word/2010/wordml" xmlns:w15="http://schemas.microsoft.com/office/word/2012/wordml" xmlns:wpg="http://schemas.microsoft.com/office/word/2010/wordprocessingGroup" xmlns:wpi="http://schemas.microsoft.com/office/word/2010/wordprocessingInk" xmlns:wne="http://schemas.microsoft.com/office/word/2006/wordml" xmlns:wps="http://schemas.microsoft.com/office/word/2010/wordprocessingShape" mc:Ignorable="w14 w15 wp14">
   <w:endnote w:type="separator" w:id="-1">
     <w:p>
       <w:pPr>
@@ -9940,7 +8640,7 @@
 </file>
 
 <file path=word/footnotes.xml><?xml version="1.0" encoding="utf-8"?>
-<w:footnotes xmlns:wpc="http://schemas.microsoft.com/office/word/2010/wordprocessingCanvas" xmlns:cx="http://schemas.microsoft.com/office/drawing/2014/chartex" xmlns:cx1="http://schemas.microsoft.com/office/drawing/2015/9/8/chartex" xmlns:cx2="http://schemas.microsoft.com/office/drawing/2015/10/21/chartex" xmlns:cx3="http://schemas.microsoft.com/office/drawing/2016/5/9/chartex" xmlns:cx4="http://schemas.microsoft.com/office/drawing/2016/5/10/chartex" xmlns:cx5="http://schemas.microsoft.com/office/drawing/2016/5/11/chartex" xmlns:cx6="http://schemas.microsoft.com/office/drawing/2016/5/12/chartex" xmlns:cx7="http://schemas.microsoft.com/office/drawing/2016/5/13/chartex" xmlns:cx8="http://schemas.microsoft.com/office/drawing/2016/5/14/chartex" xmlns:mc="http://schemas.openxmlformats.org/markup-compatibility/2006" xmlns:aink="http://schemas.microsoft.com/office/drawing/2016/ink" xmlns:am3d="http://schemas.microsoft.com/office/drawing/2017/model3d" xmlns:o="urn:schemas-microsoft-com:office:office" xmlns:oel="http://schemas.microsoft.com/office/2019/extlst" xmlns:r="http://schemas.openxmlformats.org/officeDocument/2006/relationships" xmlns:m="http://schemas.openxmlformats.org/officeDocument/2006/math" xmlns:v="urn:schemas-microsoft-com:vml" xmlns:wp14="http://schemas.microsoft.com/office/word/2010/wordprocessingDrawing" xmlns:wp="http://schemas.openxmlformats.org/drawingml/2006/wordprocessingDrawing" xmlns:w10="urn:schemas-microsoft-com:office:word" xmlns:w="http://schemas.openxmlformats.org/wordprocessingml/2006/main" xmlns:w14="http://schemas.microsoft.com/office/word/2010/wordml" xmlns:w15="http://schemas.microsoft.com/office/word/2012/wordml" xmlns:w16cex="http://schemas.microsoft.com/office/word/2018/wordml/cex" xmlns:w16cid="http://schemas.microsoft.com/office/word/2016/wordml/cid" xmlns:w16="http://schemas.microsoft.com/office/word/2018/wordml" xmlns:w16du="http://schemas.microsoft.com/office/word/2023/wordml/word16du" xmlns:w16sdtdh="http://schemas.microsoft.com/office/word/2020/wordml/sdtdatahash" xmlns:w16se="http://schemas.microsoft.com/office/word/2015/wordml/symex" xmlns:wpg="http://schemas.microsoft.com/office/word/2010/wordprocessingGroup" xmlns:wpi="http://schemas.microsoft.com/office/word/2010/wordprocessingInk" xmlns:wne="http://schemas.microsoft.com/office/word/2006/wordml" xmlns:wps="http://schemas.microsoft.com/office/word/2010/wordprocessingShape" mc:Ignorable="w14 w15 w16se w16cid w16 w16cex w16sdtdh w16du wp14">
+<w:footnotes xmlns:wpc="http://schemas.microsoft.com/office/word/2010/wordprocessingCanvas" xmlns:mc="http://schemas.openxmlformats.org/markup-compatibility/2006" xmlns:o="urn:schemas-microsoft-com:office:office" xmlns:r="http://schemas.openxmlformats.org/officeDocument/2006/relationships" xmlns:m="http://schemas.openxmlformats.org/officeDocument/2006/math" xmlns:v="urn:schemas-microsoft-com:vml" xmlns:wp14="http://schemas.microsoft.com/office/word/2010/wordprocessingDrawing" xmlns:wp="http://schemas.openxmlformats.org/drawingml/2006/wordprocessingDrawing" xmlns:w10="urn:schemas-microsoft-com:office:word" xmlns:w="http://schemas.openxmlformats.org/wordprocessingml/2006/main" xmlns:w14="http://schemas.microsoft.com/office/word/2010/wordml" xmlns:w15="http://schemas.microsoft.com/office/word/2012/wordml" xmlns:wpg="http://schemas.microsoft.com/office/word/2010/wordprocessingGroup" xmlns:wpi="http://schemas.microsoft.com/office/word/2010/wordprocessingInk" xmlns:wne="http://schemas.microsoft.com/office/word/2006/wordml" xmlns:wps="http://schemas.microsoft.com/office/word/2010/wordprocessingShape" mc:Ignorable="w14 w15 wp14">
   <w:footnote w:type="separator" w:id="-1">
     <w:p>
       <w:pPr>
@@ -9965,8 +8665,8 @@
 </file>
 
 <file path=word/numbering.xml><?xml version="1.0" encoding="utf-8"?>
-<w:numbering xmlns:wpc="http://schemas.microsoft.com/office/word/2010/wordprocessingCanvas" xmlns:cx="http://schemas.microsoft.com/office/drawing/2014/chartex" xmlns:cx1="http://schemas.microsoft.com/office/drawing/2015/9/8/chartex" xmlns:cx2="http://schemas.microsoft.com/office/drawing/2015/10/21/chartex" xmlns:cx3="http://schemas.microsoft.com/office/drawing/2016/5/9/chartex" xmlns:cx4="http://schemas.microsoft.com/office/drawing/2016/5/10/chartex" xmlns:cx5="http://schemas.microsoft.com/office/drawing/2016/5/11/chartex" xmlns:cx6="http://schemas.microsoft.com/office/drawing/2016/5/12/chartex" xmlns:cx7="http://schemas.microsoft.com/office/drawing/2016/5/13/chartex" xmlns:cx8="http://schemas.microsoft.com/office/drawing/2016/5/14/chartex" xmlns:mc="http://schemas.openxmlformats.org/markup-compatibility/2006" xmlns:aink="http://schemas.microsoft.com/office/drawing/2016/ink" xmlns:am3d="http://schemas.microsoft.com/office/drawing/2017/model3d" xmlns:o="urn:schemas-microsoft-com:office:office" xmlns:oel="http://schemas.microsoft.com/office/2019/extlst" xmlns:r="http://schemas.openxmlformats.org/officeDocument/2006/relationships" xmlns:m="http://schemas.openxmlformats.org/officeDocument/2006/math" xmlns:v="urn:schemas-microsoft-com:vml" xmlns:wp14="http://schemas.microsoft.com/office/word/2010/wordprocessingDrawing" xmlns:wp="http://schemas.openxmlformats.org/drawingml/2006/wordprocessingDrawing" xmlns:w10="urn:schemas-microsoft-com:office:word" xmlns:w="http://schemas.openxmlformats.org/wordprocessingml/2006/main" xmlns:w14="http://schemas.microsoft.com/office/word/2010/wordml" xmlns:w15="http://schemas.microsoft.com/office/word/2012/wordml" xmlns:w16cex="http://schemas.microsoft.com/office/word/2018/wordml/cex" xmlns:w16cid="http://schemas.microsoft.com/office/word/2016/wordml/cid" xmlns:w16="http://schemas.microsoft.com/office/word/2018/wordml" xmlns:w16du="http://schemas.microsoft.com/office/word/2023/wordml/word16du" xmlns:w16sdtdh="http://schemas.microsoft.com/office/word/2020/wordml/sdtdatahash" xmlns:w16se="http://schemas.microsoft.com/office/word/2015/wordml/symex" xmlns:wpg="http://schemas.microsoft.com/office/word/2010/wordprocessingGroup" xmlns:wpi="http://schemas.microsoft.com/office/word/2010/wordprocessingInk" xmlns:wne="http://schemas.microsoft.com/office/word/2006/wordml" xmlns:wps="http://schemas.microsoft.com/office/word/2010/wordprocessingShape" mc:Ignorable="w14 w15 w16se w16cid w16 w16cex w16sdtdh w16du wp14">
-  <w:abstractNum w:abstractNumId="0" w15:restartNumberingAfterBreak="0">
+<w:numbering xmlns:wpc="http://schemas.microsoft.com/office/word/2010/wordprocessingCanvas" xmlns:mc="http://schemas.openxmlformats.org/markup-compatibility/2006" xmlns:o="urn:schemas-microsoft-com:office:office" xmlns:r="http://schemas.openxmlformats.org/officeDocument/2006/relationships" xmlns:m="http://schemas.openxmlformats.org/officeDocument/2006/math" xmlns:v="urn:schemas-microsoft-com:vml" xmlns:wp14="http://schemas.microsoft.com/office/word/2010/wordprocessingDrawing" xmlns:wp="http://schemas.openxmlformats.org/drawingml/2006/wordprocessingDrawing" xmlns:w10="urn:schemas-microsoft-com:office:word" xmlns:w="http://schemas.openxmlformats.org/wordprocessingml/2006/main" xmlns:w14="http://schemas.microsoft.com/office/word/2010/wordml" xmlns:w15="http://schemas.microsoft.com/office/word/2012/wordml" xmlns:wpg="http://schemas.microsoft.com/office/word/2010/wordprocessingGroup" xmlns:wpi="http://schemas.microsoft.com/office/word/2010/wordprocessingInk" xmlns:wne="http://schemas.microsoft.com/office/word/2006/wordml" xmlns:wps="http://schemas.microsoft.com/office/word/2010/wordprocessingShape" mc:Ignorable="w14 w15 wp14">
+  <w:abstractNum w:abstractNumId="0">
     <w:nsid w:val="23361A62"/>
     <w:multiLevelType w:val="multilevel"/>
     <w:tmpl w:val="ADAE92D8"/>
@@ -10115,7 +8815,7 @@
       </w:rPr>
     </w:lvl>
   </w:abstractNum>
-  <w:abstractNum w:abstractNumId="1" w15:restartNumberingAfterBreak="0">
+  <w:abstractNum w:abstractNumId="1">
     <w:nsid w:val="38F13D5D"/>
     <w:multiLevelType w:val="multilevel"/>
     <w:tmpl w:val="C0AADD9A"/>
@@ -10264,17 +8964,17 @@
       </w:rPr>
     </w:lvl>
   </w:abstractNum>
-  <w:num w:numId="1" w16cid:durableId="32971222">
+  <w:num w:numId="1">
     <w:abstractNumId w:val="0"/>
   </w:num>
-  <w:num w:numId="2" w16cid:durableId="1848984020">
+  <w:num w:numId="2">
     <w:abstractNumId w:val="1"/>
   </w:num>
 </w:numbering>
 </file>
 
 <file path=word/styles.xml><?xml version="1.0" encoding="utf-8"?>
-<w:styles xmlns:mc="http://schemas.openxmlformats.org/markup-compatibility/2006" xmlns:r="http://schemas.openxmlformats.org/officeDocument/2006/relationships" xmlns:w="http://schemas.openxmlformats.org/wordprocessingml/2006/main" xmlns:w14="http://schemas.microsoft.com/office/word/2010/wordml" xmlns:w15="http://schemas.microsoft.com/office/word/2012/wordml" xmlns:w16cex="http://schemas.microsoft.com/office/word/2018/wordml/cex" xmlns:w16cid="http://schemas.microsoft.com/office/word/2016/wordml/cid" xmlns:w16="http://schemas.microsoft.com/office/word/2018/wordml" xmlns:w16du="http://schemas.microsoft.com/office/word/2023/wordml/word16du" xmlns:w16sdtdh="http://schemas.microsoft.com/office/word/2020/wordml/sdtdatahash" xmlns:w16se="http://schemas.microsoft.com/office/word/2015/wordml/symex" mc:Ignorable="w14 w15 w16se w16cid w16 w16cex w16sdtdh w16du">
+<w:styles xmlns:mc="http://schemas.openxmlformats.org/markup-compatibility/2006" xmlns:r="http://schemas.openxmlformats.org/officeDocument/2006/relationships" xmlns:w="http://schemas.openxmlformats.org/wordprocessingml/2006/main" xmlns:w14="http://schemas.microsoft.com/office/word/2010/wordml" xmlns:w15="http://schemas.microsoft.com/office/word/2012/wordml" mc:Ignorable="w14 w15">
   <w:docDefaults>
     <w:rPrDefault>
       <w:rPr>
@@ -10292,7 +8992,7 @@
       </w:pPr>
     </w:pPrDefault>
   </w:docDefaults>
-  <w:latentStyles w:defLockedState="0" w:defUIPriority="99" w:defSemiHidden="0" w:defUnhideWhenUsed="0" w:defQFormat="0" w:count="376">
+  <w:latentStyles w:defLockedState="0" w:defUIPriority="99" w:defSemiHidden="0" w:defUnhideWhenUsed="0" w:defQFormat="0" w:count="371">
     <w:lsdException w:name="Normal" w:uiPriority="0" w:qFormat="1"/>
     <w:lsdException w:name="heading 1" w:uiPriority="9" w:qFormat="1"/>
     <w:lsdException w:name="heading 2" w:semiHidden="1" w:uiPriority="9" w:unhideWhenUsed="1" w:qFormat="1"/>
@@ -10664,11 +9364,6 @@
     <w:lsdException w:name="List Table 5 Dark Accent 6" w:uiPriority="50"/>
     <w:lsdException w:name="List Table 6 Colorful Accent 6" w:uiPriority="51"/>
     <w:lsdException w:name="List Table 7 Colorful Accent 6" w:uiPriority="52"/>
-    <w:lsdException w:name="Mention" w:semiHidden="1" w:unhideWhenUsed="1"/>
-    <w:lsdException w:name="Smart Hyperlink" w:semiHidden="1" w:unhideWhenUsed="1"/>
-    <w:lsdException w:name="Hashtag" w:semiHidden="1" w:unhideWhenUsed="1"/>
-    <w:lsdException w:name="Unresolved Mention" w:semiHidden="1" w:unhideWhenUsed="1"/>
-    <w:lsdException w:name="Smart Link" w:semiHidden="1" w:unhideWhenUsed="1"/>
   </w:latentStyles>
   <w:style w:type="paragraph" w:default="1" w:styleId="Normal">
     <w:name w:val="Normal"/>
@@ -10712,7 +9407,7 @@
       <w:u w:val="single"/>
     </w:rPr>
   </w:style>
-  <w:style w:type="character" w:styleId="UnresolvedMention">
+  <w:style w:type="character" w:customStyle="1" w:styleId="UnresolvedMention">
     <w:name w:val="Unresolved Mention"/>
     <w:basedOn w:val="DefaultParagraphFont"/>
     <w:uiPriority w:val="99"/>
@@ -10802,6 +9497,7 @@
       <w:spacing w:after="0" w:line="240" w:lineRule="auto"/>
     </w:pPr>
     <w:tblPr>
+      <w:tblInd w:w="0" w:type="dxa"/>
       <w:tblBorders>
         <w:top w:val="single" w:sz="4" w:space="0" w:color="auto"/>
         <w:left w:val="single" w:sz="4" w:space="0" w:color="auto"/>
@@ -10810,6 +9506,12 @@
         <w:insideH w:val="single" w:sz="4" w:space="0" w:color="auto"/>
         <w:insideV w:val="single" w:sz="4" w:space="0" w:color="auto"/>
       </w:tblBorders>
+      <w:tblCellMar>
+        <w:top w:w="0" w:type="dxa"/>
+        <w:left w:w="108" w:type="dxa"/>
+        <w:bottom w:w="0" w:type="dxa"/>
+        <w:right w:w="108" w:type="dxa"/>
+      </w:tblCellMar>
     </w:tblPr>
   </w:style>
 </w:styles>
@@ -11115,7 +9817,7 @@
 </file>
 
 <file path=customXml/itemProps1.xml><?xml version="1.0" encoding="utf-8"?>
-<ds:datastoreItem xmlns:ds="http://schemas.openxmlformats.org/officeDocument/2006/customXml" ds:itemID="{789AEFF3-9037-4755-9711-AB253B59071B}">
+<ds:datastoreItem xmlns:ds="http://schemas.openxmlformats.org/officeDocument/2006/customXml" ds:itemID="{1C95EF2F-0186-4D1C-9954-225CE9396572}">
   <ds:schemaRefs>
     <ds:schemaRef ds:uri="http://schemas.openxmlformats.org/officeDocument/2006/bibliography"/>
   </ds:schemaRefs>

</xml_diff>